<commit_message>
New Gantt and cafeteria pictures
</commit_message>
<xml_diff>
--- a/2_Survey/Questionnaire_own_answers.docx
+++ b/2_Survey/Questionnaire_own_answers.docx
@@ -4,7 +4,7 @@
   <w:body>
     <w:p>
       <w:pPr>
-        <w:jc w:val="both"/>
+        <w:jc w:val="center"/>
         <w:rPr>
           <w:b/>
           <w:bCs/>
@@ -579,16 +579,7 @@
           <w:color w:val="4472C4" w:themeColor="accent1"/>
           <w:lang w:val="en-GB"/>
         </w:rPr>
-        <w:t>60</w:t>
-      </w:r>
-      <w:r>
-        <w:rPr>
-          <w:i/>
-          <w:iCs/>
-          <w:color w:val="4472C4" w:themeColor="accent1"/>
-          <w:lang w:val="en-GB"/>
-        </w:rPr>
-        <w:t>)</w:t>
+        <w:t>60)</w:t>
       </w:r>
     </w:p>
     <w:p>
@@ -1155,62 +1146,16 @@
           <w:color w:val="4472C4" w:themeColor="accent1"/>
           <w:lang w:val="en-GB"/>
         </w:rPr>
-        <w:t>A h</w:t>
-      </w:r>
-      <w:r>
-        <w:rPr>
-          <w:color w:val="4472C4" w:themeColor="accent1"/>
-          <w:lang w:val="en-GB"/>
-        </w:rPr>
-        <w:t>andrail</w:t>
-      </w:r>
-      <w:r>
-        <w:rPr>
-          <w:color w:val="4472C4" w:themeColor="accent1"/>
-          <w:lang w:val="en-GB"/>
-        </w:rPr>
-        <w:t xml:space="preserve"> is a rail with the purpose of being </w:t>
-      </w:r>
-      <w:r>
-        <w:rPr>
-          <w:color w:val="4472C4" w:themeColor="accent1"/>
-          <w:lang w:val="en-GB"/>
-        </w:rPr>
-        <w:t>grasped for support and guidance</w:t>
-      </w:r>
-      <w:r>
-        <w:rPr>
-          <w:color w:val="4472C4" w:themeColor="accent1"/>
-          <w:lang w:val="en-GB"/>
-        </w:rPr>
-        <w:t xml:space="preserve"> </w:t>
-      </w:r>
-      <w:r>
-        <w:rPr>
-          <w:i/>
-          <w:iCs/>
-          <w:color w:val="4472C4" w:themeColor="accent1"/>
-          <w:lang w:val="en-GB"/>
-        </w:rPr>
-        <w:t xml:space="preserve">(BMUB p. </w:t>
-      </w:r>
-      <w:r>
-        <w:rPr>
-          <w:i/>
-          <w:iCs/>
-          <w:color w:val="4472C4" w:themeColor="accent1"/>
-          <w:lang w:val="en-GB"/>
-        </w:rPr>
-        <w:t>203</w:t>
-      </w:r>
-      <w:r>
-        <w:rPr>
-          <w:i/>
-          <w:iCs/>
-          <w:color w:val="4472C4" w:themeColor="accent1"/>
-          <w:lang w:val="en-GB"/>
-        </w:rPr>
-        <w:t>)</w:t>
+        <w:t xml:space="preserve">A handrail is a rail with the purpose of being grasped for support and guidance </w:t>
+      </w:r>
+      <w:r>
+        <w:rPr>
+          <w:i/>
+          <w:iCs/>
+          <w:color w:val="4472C4" w:themeColor="accent1"/>
+          <w:lang w:val="en-GB"/>
+        </w:rPr>
+        <w:t>(BMUB p. 203)</w:t>
       </w:r>
       <w:r>
         <w:rPr>
@@ -1224,32 +1169,16 @@
           <w:color w:val="4472C4" w:themeColor="accent1"/>
           <w:lang w:val="en-GB"/>
         </w:rPr>
-        <w:t xml:space="preserve"> to be expected</w:t>
-      </w:r>
-      <w:r>
-        <w:rPr>
-          <w:color w:val="4472C4" w:themeColor="accent1"/>
-          <w:lang w:val="en-GB"/>
-        </w:rPr>
-        <w:t xml:space="preserve"> on both sides of a ramp </w:t>
-      </w:r>
-      <w:r>
-        <w:rPr>
-          <w:i/>
-          <w:iCs/>
-          <w:color w:val="4472C4" w:themeColor="accent1"/>
-          <w:lang w:val="en-GB"/>
-        </w:rPr>
-        <w:t>(BMUB p. 104)</w:t>
-      </w:r>
-      <w:r>
-        <w:rPr>
-          <w:i/>
-          <w:iCs/>
-          <w:color w:val="4472C4" w:themeColor="accent1"/>
-          <w:lang w:val="en-GB"/>
-        </w:rPr>
-        <w:t xml:space="preserve"> </w:t>
+        <w:t xml:space="preserve"> to be expected on both sides of a ramp </w:t>
+      </w:r>
+      <w:r>
+        <w:rPr>
+          <w:i/>
+          <w:iCs/>
+          <w:color w:val="4472C4" w:themeColor="accent1"/>
+          <w:lang w:val="en-GB"/>
+        </w:rPr>
+        <w:t xml:space="preserve">(BMUB p. 104) </w:t>
       </w:r>
       <w:r>
         <w:rPr>
@@ -1270,14 +1199,7 @@
           <w:color w:val="4472C4" w:themeColor="accent1"/>
           <w:lang w:val="en-GB" w:eastAsia="it-IT"/>
         </w:rPr>
-        <w:t xml:space="preserve"> height of 75 cm and 90 cm, parallel to the surface</w:t>
-      </w:r>
-      <w:r>
-        <w:rPr>
-          <w:color w:val="4472C4" w:themeColor="accent1"/>
-          <w:lang w:val="en-GB" w:eastAsia="it-IT"/>
-        </w:rPr>
-        <w:t xml:space="preserve"> </w:t>
+        <w:t xml:space="preserve"> height of 75 cm and 90 cm, parallel to the surface </w:t>
       </w:r>
       <w:r>
         <w:rPr>
@@ -1325,56 +1247,7 @@
           <w:color w:val="4472C4" w:themeColor="accent1"/>
           <w:lang w:val="en-GB"/>
         </w:rPr>
-        <w:t xml:space="preserve">In addition, in exterior spaces, </w:t>
-      </w:r>
-      <w:r>
-        <w:rPr>
-          <w:color w:val="4472C4" w:themeColor="accent1"/>
-          <w:lang w:val="en-GB"/>
-        </w:rPr>
-        <w:t>furniture and fixtures</w:t>
-      </w:r>
-      <w:r>
-        <w:rPr>
-          <w:color w:val="4472C4" w:themeColor="accent1"/>
-          <w:lang w:val="en-GB"/>
-        </w:rPr>
-        <w:t xml:space="preserve"> </w:t>
-      </w:r>
-      <w:r>
-        <w:rPr>
-          <w:color w:val="4472C4" w:themeColor="accent1"/>
-          <w:lang w:val="en-GB"/>
-        </w:rPr>
-        <w:t>must be usable accessibly</w:t>
-      </w:r>
-      <w:r>
-        <w:rPr>
-          <w:color w:val="4472C4" w:themeColor="accent1"/>
-          <w:lang w:val="en-GB"/>
-        </w:rPr>
-        <w:t xml:space="preserve"> and should not compromise t</w:t>
-      </w:r>
-      <w:r>
-        <w:rPr>
-          <w:color w:val="4472C4" w:themeColor="accent1"/>
-          <w:lang w:val="en-GB"/>
-        </w:rPr>
-        <w:t>he function of movement and</w:t>
-      </w:r>
-      <w:r>
-        <w:rPr>
-          <w:color w:val="4472C4" w:themeColor="accent1"/>
-          <w:lang w:val="en-GB"/>
-        </w:rPr>
-        <w:t xml:space="preserve"> the</w:t>
-      </w:r>
-      <w:r>
-        <w:rPr>
-          <w:color w:val="4472C4" w:themeColor="accent1"/>
-          <w:lang w:val="en-GB"/>
-        </w:rPr>
-        <w:t xml:space="preserve"> circulation areas </w:t>
+        <w:t xml:space="preserve">In addition, in exterior spaces, furniture and fixtures must be usable accessibly and should not compromise the function of movement and the circulation areas </w:t>
       </w:r>
       <w:r>
         <w:rPr>
@@ -2927,7 +2800,7 @@
           <w:iCs/>
           <w:lang w:val="en-GB" w:eastAsia="it-IT"/>
         </w:rPr>
-        <w:t>(</w:t>
+        <w:t>(Nussbaum p. 11)</w:t>
       </w:r>
       <w:r>
         <w:rPr>
@@ -2935,23 +2808,55 @@
           <w:iCs/>
           <w:lang w:val="en-GB" w:eastAsia="it-IT"/>
         </w:rPr>
-        <w:t>Nussbaum</w:t>
-      </w:r>
-      <w:r>
-        <w:rPr>
-          <w:i/>
-          <w:iCs/>
+        <w:t>.</w:t>
+      </w:r>
+    </w:p>
+    <w:p>
+      <w:pPr>
+        <w:pStyle w:val="ListParagraph"/>
+        <w:ind w:left="1080"/>
+        <w:jc w:val="both"/>
+        <w:rPr>
           <w:lang w:val="en-GB" w:eastAsia="it-IT"/>
         </w:rPr>
-        <w:t xml:space="preserve"> p. 11)</w:t>
-      </w:r>
-      <w:r>
-        <w:rPr>
-          <w:i/>
-          <w:iCs/>
+      </w:pPr>
+      <w:r>
+        <w:rPr>
           <w:lang w:val="en-GB" w:eastAsia="it-IT"/>
         </w:rPr>
-        <w:t>.</w:t>
+        <w:t xml:space="preserve">Even if </w:t>
+      </w:r>
+      <w:r>
+        <w:rPr>
+          <w:lang w:val="en-GB" w:eastAsia="it-IT"/>
+        </w:rPr>
+        <w:t>equal protection and equal respect do not require equality of educational outcomes.</w:t>
+      </w:r>
+      <w:r>
+        <w:rPr>
+          <w:lang w:val="en-GB" w:eastAsia="it-IT"/>
+        </w:rPr>
+        <w:t xml:space="preserve"> Children with disabilities should not incur in special disadvantages in virtue of their disability, and should be </w:t>
+      </w:r>
+      <w:r>
+        <w:rPr>
+          <w:lang w:val="en-GB" w:eastAsia="it-IT"/>
+        </w:rPr>
+        <w:t>equally placed in the education process, and equally supported—which, in their case, requires a lot of affirmative measures and extra expense. After that, like all children, they will achieve at different rates and attain different levels</w:t>
+      </w:r>
+      <w:r>
+        <w:rPr>
+          <w:lang w:val="en-GB" w:eastAsia="it-IT"/>
+        </w:rPr>
+        <w:t xml:space="preserve"> </w:t>
+      </w:r>
+      <w:r>
+        <w:rPr>
+          <w:i/>
+          <w:iCs/>
+          <w:lang w:val="en-GB" w:eastAsia="it-IT"/>
+        </w:rPr>
+        <w:t>(Nussbaum p. 12, 13)</w:t>
       </w:r>
     </w:p>
     <w:p>
@@ -2963,117 +2868,37 @@
           <w:lang w:val="en-GB" w:eastAsia="it-IT"/>
         </w:rPr>
       </w:pPr>
-      <w:r>
-        <w:rPr>
+    </w:p>
+    <w:p>
+      <w:pPr>
+        <w:pStyle w:val="ListParagraph"/>
+        <w:ind w:left="1080"/>
+        <w:jc w:val="both"/>
+        <w:rPr>
+          <w:i/>
+          <w:iCs/>
           <w:lang w:val="en-GB" w:eastAsia="it-IT"/>
         </w:rPr>
-        <w:t xml:space="preserve">Even if </w:t>
-      </w:r>
+      </w:pPr>
       <w:r>
         <w:rPr>
           <w:lang w:val="en-GB" w:eastAsia="it-IT"/>
         </w:rPr>
-        <w:t>equal protection and equal respect do not require equality of educational outcomes.</w:t>
+        <w:t>At least where primary and secondary education are concerned, adequacy does appear to require something close to equality, or at least a very high minimum (perhaps allowing for divergences in aspects of education that are not firmly linked to basic opportunity and political participation). Whether higher education we may accept unequal shares as compatible with the threshold of adequacy, remains a question that societies will have to hammer out</w:t>
       </w:r>
       <w:r>
         <w:rPr>
           <w:lang w:val="en-GB" w:eastAsia="it-IT"/>
         </w:rPr>
-        <w:t xml:space="preserve"> Children with disabilities should not incur in special disadvantages in virtue of their disability, and should be </w:t>
-      </w:r>
-      <w:r>
-        <w:rPr>
+        <w:t xml:space="preserve"> </w:t>
+      </w:r>
+      <w:r>
+        <w:rPr>
+          <w:i/>
+          <w:iCs/>
           <w:lang w:val="en-GB" w:eastAsia="it-IT"/>
         </w:rPr>
-        <w:t>equally placed in the education process, and equally supported—which, in their case, requires a lot of affirmative measures and extra expense. After that, like all children, they will achieve at different rates and attain different levels</w:t>
-      </w:r>
-      <w:r>
-        <w:rPr>
-          <w:lang w:val="en-GB" w:eastAsia="it-IT"/>
-        </w:rPr>
-        <w:t xml:space="preserve"> </w:t>
-      </w:r>
-      <w:r>
-        <w:rPr>
-          <w:i/>
-          <w:iCs/>
-          <w:lang w:val="en-GB" w:eastAsia="it-IT"/>
-        </w:rPr>
-        <w:t>(</w:t>
-      </w:r>
-      <w:r>
-        <w:rPr>
-          <w:i/>
-          <w:iCs/>
-          <w:lang w:val="en-GB" w:eastAsia="it-IT"/>
-        </w:rPr>
-        <w:t>Nussbaum</w:t>
-      </w:r>
-      <w:r>
-        <w:rPr>
-          <w:i/>
-          <w:iCs/>
-          <w:lang w:val="en-GB" w:eastAsia="it-IT"/>
-        </w:rPr>
-        <w:t xml:space="preserve"> p. 12, 13)</w:t>
-      </w:r>
-    </w:p>
-    <w:p>
-      <w:pPr>
-        <w:pStyle w:val="ListParagraph"/>
-        <w:ind w:left="1080"/>
-        <w:jc w:val="both"/>
-        <w:rPr>
-          <w:lang w:val="en-GB" w:eastAsia="it-IT"/>
-        </w:rPr>
-      </w:pPr>
-    </w:p>
-    <w:p>
-      <w:pPr>
-        <w:pStyle w:val="ListParagraph"/>
-        <w:ind w:left="1080"/>
-        <w:jc w:val="both"/>
-        <w:rPr>
-          <w:i/>
-          <w:iCs/>
-          <w:lang w:val="en-GB" w:eastAsia="it-IT"/>
-        </w:rPr>
-      </w:pPr>
-      <w:r>
-        <w:rPr>
-          <w:lang w:val="en-GB" w:eastAsia="it-IT"/>
-        </w:rPr>
-        <w:t>At least where primary and secondary education are concerned, adequacy does appear to require something close to equality, or at least a very high minimum (perhaps allowing for divergences in aspects of education that are not firmly linked to basic opportunity and political participation). Whether higher education we may accept unequal shares as compatible with the threshold of adequacy, remains a question that societies will have to hammer out</w:t>
-      </w:r>
-      <w:r>
-        <w:rPr>
-          <w:lang w:val="en-GB" w:eastAsia="it-IT"/>
-        </w:rPr>
-        <w:t xml:space="preserve"> </w:t>
-      </w:r>
-      <w:r>
-        <w:rPr>
-          <w:i/>
-          <w:iCs/>
-          <w:lang w:val="en-GB" w:eastAsia="it-IT"/>
-        </w:rPr>
-        <w:t>(</w:t>
-      </w:r>
-      <w:r>
-        <w:rPr>
-          <w:i/>
-          <w:iCs/>
-          <w:lang w:val="en-GB" w:eastAsia="it-IT"/>
-        </w:rPr>
-        <w:t>Nussbaum</w:t>
-      </w:r>
-      <w:r>
-        <w:rPr>
-          <w:i/>
-          <w:iCs/>
-          <w:lang w:val="en-GB" w:eastAsia="it-IT"/>
-        </w:rPr>
-        <w:t xml:space="preserve"> p. 7)</w:t>
+        <w:t>(Nussbaum p. 7)</w:t>
       </w:r>
       <w:r>
         <w:rPr>
@@ -3130,23 +2955,7 @@
           <w:iCs/>
           <w:lang w:val="en-GB" w:eastAsia="it-IT"/>
         </w:rPr>
-        <w:t xml:space="preserve"> the document “</w:t>
-      </w:r>
-      <w:r>
-        <w:rPr>
-          <w:i/>
-          <w:iCs/>
-          <w:lang w:val="en-GB" w:eastAsia="it-IT"/>
-        </w:rPr>
-        <w:t>The capabilities of people with cognitive disabilities</w:t>
-      </w:r>
-      <w:r>
-        <w:rPr>
-          <w:i/>
-          <w:iCs/>
-          <w:lang w:val="en-GB" w:eastAsia="it-IT"/>
-        </w:rPr>
-        <w:t>” (2009) of philosophical orientation suggests that no limitation should prevent an individual with cognitive disabilities from accessing education, university education was not explicitly mentioned</w:t>
+        <w:t xml:space="preserve"> the document “The capabilities of people with cognitive disabilities” (2009) of philosophical orientation suggests that no limitation should prevent an individual with cognitive disabilities from accessing education, university education was not explicitly mentioned</w:t>
       </w:r>
       <w:r>
         <w:rPr>
@@ -3287,28 +3096,7 @@
           <w:color w:val="4472C4" w:themeColor="accent1"/>
           <w:lang w:val="en-GB"/>
         </w:rPr>
-        <w:t xml:space="preserve">One example is the </w:t>
-      </w:r>
-      <w:r>
-        <w:rPr>
-          <w:color w:val="4472C4" w:themeColor="accent1"/>
-          <w:lang w:val="en-GB"/>
-        </w:rPr>
-        <w:t>illumination of rooms</w:t>
-      </w:r>
-      <w:r>
-        <w:rPr>
-          <w:color w:val="4472C4" w:themeColor="accent1"/>
-          <w:lang w:val="en-GB"/>
-        </w:rPr>
-        <w:t>; f</w:t>
-      </w:r>
-      <w:r>
-        <w:rPr>
-          <w:color w:val="4472C4" w:themeColor="accent1"/>
-          <w:lang w:val="en-GB"/>
-        </w:rPr>
-        <w:t>lexible and cost-efficient lighting systems are to be preferred</w:t>
+        <w:t>One example is the illumination of rooms; flexible and cost-efficient lighting systems are to be preferred</w:t>
       </w:r>
       <w:r>
         <w:rPr>
@@ -3371,21 +3159,7 @@
           <w:color w:val="4472C4" w:themeColor="accent1"/>
           <w:lang w:val="en-GB"/>
         </w:rPr>
-        <w:t xml:space="preserve">Illumination requirements </w:t>
-      </w:r>
-      <w:r>
-        <w:rPr>
-          <w:color w:val="4472C4" w:themeColor="accent1"/>
-          <w:lang w:val="en-GB"/>
-        </w:rPr>
-        <w:t xml:space="preserve">can </w:t>
-      </w:r>
-      <w:r>
-        <w:rPr>
-          <w:color w:val="4472C4" w:themeColor="accent1"/>
-          <w:lang w:val="en-GB"/>
-        </w:rPr>
-        <w:t xml:space="preserve">vary </w:t>
+        <w:t xml:space="preserve">Illumination requirements can vary </w:t>
       </w:r>
       <w:r>
         <w:rPr>
@@ -3399,63 +3173,7 @@
           <w:color w:val="4472C4" w:themeColor="accent1"/>
           <w:lang w:val="en-GB"/>
         </w:rPr>
-        <w:t xml:space="preserve"> and</w:t>
-      </w:r>
-      <w:r>
-        <w:rPr>
-          <w:color w:val="4472C4" w:themeColor="accent1"/>
-          <w:lang w:val="en-GB"/>
-        </w:rPr>
-        <w:t xml:space="preserve"> </w:t>
-      </w:r>
-      <w:r>
-        <w:rPr>
-          <w:color w:val="4472C4" w:themeColor="accent1"/>
-          <w:lang w:val="en-GB"/>
-        </w:rPr>
-        <w:t>m</w:t>
-      </w:r>
-      <w:r>
-        <w:rPr>
-          <w:color w:val="4472C4" w:themeColor="accent1"/>
-          <w:lang w:val="en-GB"/>
-        </w:rPr>
-        <w:t>uch higher nominal light intensity (greater than 1,000 lux) may be required for people with visual impairments,</w:t>
-      </w:r>
-      <w:r>
-        <w:rPr>
-          <w:color w:val="4472C4" w:themeColor="accent1"/>
-          <w:lang w:val="en-GB"/>
-        </w:rPr>
-        <w:t xml:space="preserve"> since their</w:t>
-      </w:r>
-      <w:r>
-        <w:rPr>
-          <w:color w:val="4472C4" w:themeColor="accent1"/>
-          <w:lang w:val="en-GB"/>
-        </w:rPr>
-        <w:t xml:space="preserve"> ability to see is significantly restricted,</w:t>
-      </w:r>
-      <w:r>
-        <w:rPr>
-          <w:color w:val="4472C4" w:themeColor="accent1"/>
-          <w:lang w:val="en-GB"/>
-        </w:rPr>
-        <w:t xml:space="preserve"> but</w:t>
-      </w:r>
-      <w:r>
-        <w:rPr>
-          <w:color w:val="4472C4" w:themeColor="accent1"/>
-          <w:lang w:val="en-GB"/>
-        </w:rPr>
-        <w:t xml:space="preserve"> visual orientation and information are still possible</w:t>
-      </w:r>
-      <w:r>
-        <w:rPr>
-          <w:color w:val="4472C4" w:themeColor="accent1"/>
-          <w:lang w:val="en-GB"/>
-        </w:rPr>
-        <w:t xml:space="preserve"> </w:t>
+        <w:t xml:space="preserve"> and much higher nominal light intensity (greater than 1,000 lux) may be required for people with visual impairments, since their ability to see is significantly restricted, but visual orientation and information are still possible </w:t>
       </w:r>
       <w:r>
         <w:rPr>
@@ -3471,44 +3189,84 @@
           <w:color w:val="4472C4" w:themeColor="accent1"/>
           <w:lang w:val="en-GB"/>
         </w:rPr>
-        <w:t xml:space="preserve"> and for </w:t>
-      </w:r>
-      <w:r>
-        <w:rPr>
-          <w:color w:val="4472C4" w:themeColor="accent1"/>
-          <w:lang w:val="en-GB"/>
-        </w:rPr>
-        <w:t>those with auditory impairments</w:t>
-      </w:r>
-      <w:r>
-        <w:rPr>
-          <w:color w:val="4472C4" w:themeColor="accent1"/>
-          <w:lang w:val="en-GB"/>
-        </w:rPr>
-        <w:t xml:space="preserve"> </w:t>
-      </w:r>
-      <w:r>
-        <w:rPr>
-          <w:i/>
-          <w:iCs/>
-          <w:color w:val="4472C4" w:themeColor="accent1"/>
-          <w:lang w:val="en-GB"/>
-        </w:rPr>
-        <w:t xml:space="preserve">(BMUB p. </w:t>
-      </w:r>
-      <w:r>
-        <w:rPr>
-          <w:i/>
-          <w:iCs/>
-          <w:color w:val="4472C4" w:themeColor="accent1"/>
-          <w:lang w:val="en-GB"/>
-        </w:rPr>
-        <w:t>88</w:t>
-      </w:r>
-      <w:r>
-        <w:rPr>
-          <w:i/>
-          <w:iCs/>
+        <w:t xml:space="preserve"> and for those with auditory impairments </w:t>
+      </w:r>
+      <w:r>
+        <w:rPr>
+          <w:i/>
+          <w:iCs/>
+          <w:color w:val="4472C4" w:themeColor="accent1"/>
+          <w:lang w:val="en-GB"/>
+        </w:rPr>
+        <w:t>(BMUB p. 88)</w:t>
+      </w:r>
+      <w:r>
+        <w:rPr>
+          <w:color w:val="4472C4" w:themeColor="accent1"/>
+          <w:lang w:val="en-GB"/>
+        </w:rPr>
+        <w:t>, because visual information is fundamental for orientation and surroundings’ understanding. In the opposite direction</w:t>
+      </w:r>
+      <w:r>
+        <w:rPr>
+          <w:color w:val="4472C4" w:themeColor="accent1"/>
+          <w:lang w:val="en-GB"/>
+        </w:rPr>
+        <w:t>, however,</w:t>
+      </w:r>
+      <w:r>
+        <w:rPr>
+          <w:color w:val="4472C4" w:themeColor="accent1"/>
+          <w:lang w:val="en-GB"/>
+        </w:rPr>
+        <w:t xml:space="preserve"> lies the preference for people with ASD</w:t>
+      </w:r>
+      <w:r>
+        <w:rPr>
+          <w:color w:val="4472C4" w:themeColor="accent1"/>
+          <w:lang w:val="en-GB"/>
+        </w:rPr>
+        <w:t xml:space="preserve"> (</w:t>
+      </w:r>
+      <w:proofErr w:type="gramStart"/>
+      <w:r>
+        <w:rPr>
+          <w:color w:val="4472C4" w:themeColor="accent1"/>
+          <w:lang w:val="en-GB"/>
+        </w:rPr>
+        <w:t xml:space="preserve">Autism </w:t>
+      </w:r>
+      <w:r>
+        <w:rPr>
+          <w:color w:val="4472C4" w:themeColor="accent1"/>
+          <w:lang w:val="en-GB"/>
+        </w:rPr>
+        <w:t>S</w:t>
+      </w:r>
+      <w:r>
+        <w:rPr>
+          <w:color w:val="4472C4" w:themeColor="accent1"/>
+          <w:lang w:val="en-GB"/>
+        </w:rPr>
+        <w:t xml:space="preserve">pectrum </w:t>
+      </w:r>
+      <w:r>
+        <w:rPr>
+          <w:color w:val="4472C4" w:themeColor="accent1"/>
+          <w:lang w:val="en-GB"/>
+        </w:rPr>
+        <w:t>D</w:t>
+      </w:r>
+      <w:r>
+        <w:rPr>
+          <w:color w:val="4472C4" w:themeColor="accent1"/>
+          <w:lang w:val="en-GB"/>
+        </w:rPr>
+        <w:t>isorder</w:t>
+      </w:r>
+      <w:proofErr w:type="gramEnd"/>
+      <w:r>
+        <w:rPr>
           <w:color w:val="4472C4" w:themeColor="accent1"/>
           <w:lang w:val="en-GB"/>
         </w:rPr>
@@ -3519,180 +3277,23 @@
           <w:color w:val="4472C4" w:themeColor="accent1"/>
           <w:lang w:val="en-GB"/>
         </w:rPr>
-        <w:t>, because visual information is fundamental for orientation and surroundings’ understanding</w:t>
-      </w:r>
-      <w:r>
-        <w:rPr>
-          <w:color w:val="4472C4" w:themeColor="accent1"/>
-          <w:lang w:val="en-GB"/>
-        </w:rPr>
-        <w:t>.</w:t>
-      </w:r>
-      <w:r>
-        <w:rPr>
-          <w:color w:val="4472C4" w:themeColor="accent1"/>
-          <w:lang w:val="en-GB"/>
-        </w:rPr>
-        <w:t xml:space="preserve"> In the opposite direction</w:t>
-      </w:r>
-      <w:r>
-        <w:rPr>
-          <w:color w:val="4472C4" w:themeColor="accent1"/>
-          <w:lang w:val="en-GB"/>
-        </w:rPr>
-        <w:t>, however,</w:t>
-      </w:r>
-      <w:r>
-        <w:rPr>
-          <w:color w:val="4472C4" w:themeColor="accent1"/>
-          <w:lang w:val="en-GB"/>
-        </w:rPr>
-        <w:t xml:space="preserve"> lies the preference for people with ASD</w:t>
-      </w:r>
-      <w:r>
-        <w:rPr>
-          <w:color w:val="4472C4" w:themeColor="accent1"/>
-          <w:lang w:val="en-GB"/>
-        </w:rPr>
-        <w:t xml:space="preserve"> </w:t>
-      </w:r>
-      <w:r>
-        <w:rPr>
-          <w:color w:val="4472C4" w:themeColor="accent1"/>
-          <w:lang w:val="en-GB"/>
-        </w:rPr>
-        <w:t>(</w:t>
-      </w:r>
-      <w:proofErr w:type="gramStart"/>
-      <w:r>
-        <w:rPr>
-          <w:color w:val="4472C4" w:themeColor="accent1"/>
-          <w:lang w:val="en-GB"/>
-        </w:rPr>
-        <w:t xml:space="preserve">Autism </w:t>
-      </w:r>
-      <w:r>
-        <w:rPr>
-          <w:color w:val="4472C4" w:themeColor="accent1"/>
-          <w:lang w:val="en-GB"/>
-        </w:rPr>
-        <w:t>S</w:t>
-      </w:r>
-      <w:r>
-        <w:rPr>
-          <w:color w:val="4472C4" w:themeColor="accent1"/>
-          <w:lang w:val="en-GB"/>
-        </w:rPr>
-        <w:t xml:space="preserve">pectrum </w:t>
-      </w:r>
-      <w:r>
-        <w:rPr>
-          <w:color w:val="4472C4" w:themeColor="accent1"/>
-          <w:lang w:val="en-GB"/>
-        </w:rPr>
-        <w:t>D</w:t>
-      </w:r>
-      <w:r>
-        <w:rPr>
-          <w:color w:val="4472C4" w:themeColor="accent1"/>
-          <w:lang w:val="en-GB"/>
-        </w:rPr>
-        <w:t>isorder</w:t>
-      </w:r>
-      <w:proofErr w:type="gramEnd"/>
-      <w:r>
-        <w:rPr>
-          <w:color w:val="4472C4" w:themeColor="accent1"/>
-          <w:lang w:val="en-GB"/>
-        </w:rPr>
-        <w:t>)</w:t>
-      </w:r>
-      <w:r>
-        <w:rPr>
-          <w:color w:val="4472C4" w:themeColor="accent1"/>
-          <w:lang w:val="en-GB"/>
-        </w:rPr>
-        <w:t xml:space="preserve">, </w:t>
-      </w:r>
-      <w:r>
-        <w:rPr>
-          <w:color w:val="4472C4" w:themeColor="accent1"/>
-          <w:lang w:val="en-GB"/>
-        </w:rPr>
-        <w:t xml:space="preserve">who are sensitive to lighting conditions </w:t>
-      </w:r>
-      <w:r>
-        <w:rPr>
-          <w:color w:val="4472C4" w:themeColor="accent1"/>
-          <w:lang w:val="en-GB"/>
-        </w:rPr>
-        <w:t xml:space="preserve">and </w:t>
-      </w:r>
-      <w:r>
-        <w:rPr>
-          <w:color w:val="4472C4" w:themeColor="accent1"/>
-          <w:lang w:val="en-GB"/>
-        </w:rPr>
-        <w:t>may find it difficult to cope with higher intensity bright lights</w:t>
-      </w:r>
-      <w:r>
-        <w:rPr>
-          <w:color w:val="4472C4" w:themeColor="accent1"/>
-          <w:lang w:val="en-GB"/>
-        </w:rPr>
-        <w:t xml:space="preserve">, </w:t>
-      </w:r>
-      <w:r>
-        <w:rPr>
-          <w:color w:val="4472C4" w:themeColor="accent1"/>
-          <w:lang w:val="en-GB"/>
-        </w:rPr>
-        <w:t>at times exhibiting a preference to being in darker spaces</w:t>
-      </w:r>
-      <w:r>
-        <w:rPr>
-          <w:i/>
-          <w:iCs/>
-          <w:color w:val="4472C4" w:themeColor="accent1"/>
-          <w:lang w:val="en-GB"/>
-        </w:rPr>
-        <w:t xml:space="preserve"> (</w:t>
-      </w:r>
-      <w:r>
-        <w:rPr>
-          <w:i/>
-          <w:iCs/>
-          <w:color w:val="4472C4" w:themeColor="accent1"/>
-          <w:lang w:val="en-GB"/>
-        </w:rPr>
-        <w:t xml:space="preserve">Sadia </w:t>
-      </w:r>
-      <w:r>
-        <w:rPr>
-          <w:i/>
-          <w:iCs/>
-          <w:color w:val="4472C4" w:themeColor="accent1"/>
-          <w:lang w:val="en-GB"/>
-        </w:rPr>
-        <w:t>p.</w:t>
-      </w:r>
-      <w:r>
-        <w:rPr>
-          <w:i/>
-          <w:iCs/>
-          <w:color w:val="4472C4" w:themeColor="accent1"/>
-          <w:lang w:val="en-GB"/>
-        </w:rPr>
-        <w:t xml:space="preserve"> 6</w:t>
-      </w:r>
-      <w:r>
-        <w:rPr>
-          <w:i/>
-          <w:iCs/>
-          <w:color w:val="4472C4" w:themeColor="accent1"/>
-          <w:lang w:val="en-GB"/>
-        </w:rPr>
-        <w:t>).</w:t>
+        <w:t>, who are sensitive to lighting conditions and may find it difficult to cope with higher intensity bright lights</w:t>
+      </w:r>
+      <w:r>
+        <w:rPr>
+          <w:color w:val="4472C4" w:themeColor="accent1"/>
+          <w:lang w:val="en-GB"/>
+        </w:rPr>
+        <w:t>, at times exhibiting a preference to being in darker spaces</w:t>
+      </w:r>
+      <w:r>
+        <w:rPr>
+          <w:i/>
+          <w:iCs/>
+          <w:color w:val="4472C4" w:themeColor="accent1"/>
+          <w:lang w:val="en-GB"/>
+        </w:rPr>
+        <w:t xml:space="preserve"> (Sadia p. 6).</w:t>
       </w:r>
     </w:p>
     <w:p>
@@ -3889,21 +3490,7 @@
           <w:color w:val="4472C4" w:themeColor="accent1"/>
           <w:lang w:val="en-GB"/>
         </w:rPr>
-        <w:t xml:space="preserve"> bright and vibrant colo</w:t>
-      </w:r>
-      <w:r>
-        <w:rPr>
-          <w:color w:val="4472C4" w:themeColor="accent1"/>
-          <w:lang w:val="en-GB"/>
-        </w:rPr>
-        <w:t>u</w:t>
-      </w:r>
-      <w:r>
-        <w:rPr>
-          <w:color w:val="4472C4" w:themeColor="accent1"/>
-          <w:lang w:val="en-GB"/>
-        </w:rPr>
-        <w:t>rs (</w:t>
+        <w:t xml:space="preserve"> bright and vibrant colours (</w:t>
       </w:r>
       <w:r>
         <w:rPr>
@@ -3917,35 +3504,7 @@
           <w:color w:val="4472C4" w:themeColor="accent1"/>
           <w:lang w:val="en-GB"/>
         </w:rPr>
-        <w:t xml:space="preserve"> red), may cause stress or confusion in people with visual hypersensitivity</w:t>
-      </w:r>
-      <w:r>
-        <w:rPr>
-          <w:color w:val="4472C4" w:themeColor="accent1"/>
-          <w:lang w:val="en-GB"/>
-        </w:rPr>
-        <w:t xml:space="preserve">, while </w:t>
-      </w:r>
-      <w:r>
-        <w:rPr>
-          <w:color w:val="4472C4" w:themeColor="accent1"/>
-          <w:lang w:val="en-GB"/>
-        </w:rPr>
-        <w:t xml:space="preserve">people with visual hyposensitivity may be drawn to </w:t>
-      </w:r>
-      <w:r>
-        <w:rPr>
-          <w:color w:val="4472C4" w:themeColor="accent1"/>
-          <w:lang w:val="en-GB"/>
-        </w:rPr>
-        <w:t>them</w:t>
-      </w:r>
-      <w:r>
-        <w:rPr>
-          <w:color w:val="4472C4" w:themeColor="accent1"/>
-          <w:lang w:val="en-GB"/>
-        </w:rPr>
-        <w:t>, finding them highly fascinating</w:t>
+        <w:t xml:space="preserve"> red), may cause stress or confusion in people with visual hypersensitivity, while people with visual hyposensitivity may be drawn to them, finding them highly fascinating</w:t>
       </w:r>
       <w:r>
         <w:rPr>
@@ -3994,14 +3553,7 @@
           <w:color w:val="4472C4" w:themeColor="accent1"/>
           <w:lang w:val="en-GB"/>
         </w:rPr>
-        <w:t>In particular, c</w:t>
-      </w:r>
-      <w:r>
-        <w:rPr>
-          <w:color w:val="4472C4" w:themeColor="accent1"/>
-          <w:lang w:val="en-GB"/>
-        </w:rPr>
-        <w:t>oloured</w:t>
+        <w:t>In particular, coloured</w:t>
       </w:r>
       <w:proofErr w:type="gramEnd"/>
       <w:r>
@@ -4009,35 +3561,7 @@
           <w:color w:val="4472C4" w:themeColor="accent1"/>
           <w:lang w:val="en-GB"/>
         </w:rPr>
-        <w:t xml:space="preserve"> walls were preferred </w:t>
-      </w:r>
-      <w:r>
-        <w:rPr>
-          <w:color w:val="4472C4" w:themeColor="accent1"/>
-          <w:lang w:val="en-GB"/>
-        </w:rPr>
-        <w:t xml:space="preserve">in </w:t>
-      </w:r>
-      <w:r>
-        <w:rPr>
-          <w:color w:val="4472C4" w:themeColor="accent1"/>
-          <w:lang w:val="en-GB"/>
-        </w:rPr>
-        <w:t>33.3%</w:t>
-      </w:r>
-      <w:r>
-        <w:rPr>
-          <w:color w:val="4472C4" w:themeColor="accent1"/>
-          <w:lang w:val="en-GB"/>
-        </w:rPr>
-        <w:t xml:space="preserve"> of cases,</w:t>
-      </w:r>
-      <w:r>
-        <w:rPr>
-          <w:color w:val="4472C4" w:themeColor="accent1"/>
-          <w:lang w:val="en-GB"/>
-        </w:rPr>
-        <w:t xml:space="preserve"> above textured walls (25%) and white walls (21.7%)</w:t>
+        <w:t xml:space="preserve"> walls were preferred in 33.3% of cases, above textured walls (25%) and white walls (21.7%)</w:t>
       </w:r>
       <w:r>
         <w:rPr>
@@ -4053,25 +3577,7 @@
           <w:color w:val="4472C4" w:themeColor="accent1"/>
           <w:lang w:val="en-GB"/>
         </w:rPr>
-        <w:t xml:space="preserve">(Sadia p. </w:t>
-      </w:r>
-      <w:r>
-        <w:rPr>
-          <w:i/>
-          <w:iCs/>
-          <w:color w:val="4472C4" w:themeColor="accent1"/>
-          <w:lang w:val="en-GB"/>
-        </w:rPr>
-        <w:t>27</w:t>
-      </w:r>
-      <w:r>
-        <w:rPr>
-          <w:i/>
-          <w:iCs/>
-          <w:color w:val="4472C4" w:themeColor="accent1"/>
-          <w:lang w:val="en-GB"/>
-        </w:rPr>
-        <w:t>).</w:t>
+        <w:t>(Sadia p. 27).</w:t>
       </w:r>
     </w:p>
     <w:p>
@@ -4153,21 +3659,7 @@
           <w:color w:val="4472C4" w:themeColor="accent1"/>
           <w:lang w:val="en-GB"/>
         </w:rPr>
-        <w:t xml:space="preserve">Many neurodivergent people are, or want to be, students at college and university. However, </w:t>
-      </w:r>
-      <w:r>
-        <w:rPr>
-          <w:color w:val="4472C4" w:themeColor="accent1"/>
-          <w:lang w:val="en-GB"/>
-        </w:rPr>
-        <w:t>they</w:t>
-      </w:r>
-      <w:r>
-        <w:rPr>
-          <w:color w:val="4472C4" w:themeColor="accent1"/>
-          <w:lang w:val="en-GB"/>
-        </w:rPr>
-        <w:t xml:space="preserve"> face many challenges and barriers </w:t>
+        <w:t xml:space="preserve">Many neurodivergent people are, or want to be, students at college and university. However, they face many challenges and barriers </w:t>
       </w:r>
       <w:r>
         <w:rPr>
@@ -4202,21 +3694,7 @@
           <w:color w:val="4472C4" w:themeColor="accent1"/>
           <w:lang w:val="en-GB"/>
         </w:rPr>
-        <w:t xml:space="preserve"> authors of the paper “</w:t>
-      </w:r>
-      <w:r>
-        <w:rPr>
-          <w:color w:val="4472C4" w:themeColor="accent1"/>
-          <w:lang w:val="en-GB"/>
-        </w:rPr>
-        <w:t>Building Neurodiversity-Inclusive Postsecondary Campuses: Recommendations for Leaders in Higher Education</w:t>
-      </w:r>
-      <w:r>
-        <w:rPr>
-          <w:color w:val="4472C4" w:themeColor="accent1"/>
-          <w:lang w:val="en-GB"/>
-        </w:rPr>
-        <w:t>”</w:t>
+        <w:t xml:space="preserve"> authors of the paper “Building Neurodiversity-Inclusive Postsecondary Campuses: Recommendations for Leaders in Higher Education”</w:t>
       </w:r>
       <w:r>
         <w:rPr>
@@ -4265,7 +3743,66 @@
           <w:color w:val="4472C4" w:themeColor="accent1"/>
           <w:lang w:val="en-GB"/>
         </w:rPr>
-        <w:t xml:space="preserve"> accommodations for sensory distress and distraction</w:t>
+        <w:t xml:space="preserve"> accommodations for sensory distress and distraction </w:t>
+      </w:r>
+      <w:r>
+        <w:rPr>
+          <w:i/>
+          <w:iCs/>
+          <w:color w:val="4472C4" w:themeColor="accent1"/>
+          <w:lang w:val="en-GB"/>
+        </w:rPr>
+        <w:t>(Dwyer p. 2)</w:t>
+      </w:r>
+      <w:r>
+        <w:rPr>
+          <w:color w:val="4472C4" w:themeColor="accent1"/>
+          <w:lang w:val="en-GB"/>
+        </w:rPr>
+        <w:t>.</w:t>
+      </w:r>
+    </w:p>
+    <w:p>
+      <w:pPr>
+        <w:pStyle w:val="ListParagraph"/>
+        <w:ind w:left="1080"/>
+        <w:jc w:val="both"/>
+        <w:rPr>
+          <w:color w:val="4472C4" w:themeColor="accent1"/>
+          <w:lang w:val="en-GB"/>
+        </w:rPr>
+      </w:pPr>
+    </w:p>
+    <w:p>
+      <w:pPr>
+        <w:pStyle w:val="ListParagraph"/>
+        <w:ind w:left="1080"/>
+        <w:jc w:val="both"/>
+        <w:rPr>
+          <w:color w:val="4472C4" w:themeColor="accent1"/>
+          <w:lang w:val="en-GB"/>
+        </w:rPr>
+      </w:pPr>
+      <w:r>
+        <w:rPr>
+          <w:color w:val="4472C4" w:themeColor="accent1"/>
+          <w:lang w:val="en-GB"/>
+        </w:rPr>
+        <w:t xml:space="preserve">To </w:t>
+      </w:r>
+      <w:r>
+        <w:rPr>
+          <w:color w:val="4472C4" w:themeColor="accent1"/>
+          <w:lang w:val="en-GB"/>
+        </w:rPr>
+        <w:t>recognize and accommodate sensory discomfort, distraction, distress, and overload</w:t>
+      </w:r>
+      <w:r>
+        <w:rPr>
+          <w:color w:val="4472C4" w:themeColor="accent1"/>
+          <w:lang w:val="en-GB"/>
+        </w:rPr>
+        <w:t xml:space="preserve">, the possibility of retreating to a space free from sensory bombardment should be guaranteed. </w:t>
       </w:r>
       <w:r>
         <w:rPr>
@@ -4276,37 +3813,66 @@
       </w:r>
       <w:r>
         <w:rPr>
-          <w:i/>
-          <w:iCs/>
-          <w:color w:val="4472C4" w:themeColor="accent1"/>
-          <w:lang w:val="en-GB"/>
-        </w:rPr>
-        <w:t>(</w:t>
-      </w:r>
-      <w:r>
-        <w:rPr>
-          <w:i/>
-          <w:iCs/>
-          <w:color w:val="4472C4" w:themeColor="accent1"/>
-          <w:lang w:val="en-GB"/>
-        </w:rPr>
-        <w:t>Dwyer</w:t>
-      </w:r>
-      <w:r>
-        <w:rPr>
-          <w:i/>
-          <w:iCs/>
-          <w:color w:val="4472C4" w:themeColor="accent1"/>
-          <w:lang w:val="en-GB"/>
-        </w:rPr>
-        <w:t xml:space="preserve"> p. 2)</w:t>
-      </w:r>
-      <w:r>
-        <w:rPr>
-          <w:color w:val="4472C4" w:themeColor="accent1"/>
-          <w:lang w:val="en-GB"/>
-        </w:rPr>
-        <w:t>.</w:t>
+          <w:color w:val="4472C4" w:themeColor="accent1"/>
+          <w:lang w:val="en-GB"/>
+        </w:rPr>
+        <w:t xml:space="preserve">In this direction, </w:t>
+      </w:r>
+      <w:r>
+        <w:rPr>
+          <w:color w:val="4472C4" w:themeColor="accent1"/>
+          <w:lang w:val="en-GB"/>
+        </w:rPr>
+        <w:t>single room</w:t>
+      </w:r>
+      <w:r>
+        <w:rPr>
+          <w:color w:val="4472C4" w:themeColor="accent1"/>
+          <w:lang w:val="en-GB"/>
+        </w:rPr>
+        <w:t>s</w:t>
+      </w:r>
+      <w:r>
+        <w:rPr>
+          <w:color w:val="4472C4" w:themeColor="accent1"/>
+          <w:lang w:val="en-GB"/>
+        </w:rPr>
+        <w:t xml:space="preserve"> in a ‘‘quiet’’ dormitory building with stringent noise limits</w:t>
+      </w:r>
+      <w:r>
+        <w:rPr>
+          <w:color w:val="4472C4" w:themeColor="accent1"/>
+          <w:lang w:val="en-GB"/>
+        </w:rPr>
+        <w:t xml:space="preserve"> should be available as accommodation during the studying period, but</w:t>
+      </w:r>
+      <w:r>
+        <w:rPr>
+          <w:color w:val="4472C4" w:themeColor="accent1"/>
+          <w:lang w:val="en-GB"/>
+        </w:rPr>
+        <w:t xml:space="preserve"> </w:t>
+      </w:r>
+      <w:r>
+        <w:rPr>
+          <w:color w:val="4472C4" w:themeColor="accent1"/>
+          <w:lang w:val="en-GB"/>
+        </w:rPr>
+        <w:t>quiet</w:t>
+      </w:r>
+      <w:r>
+        <w:rPr>
+          <w:color w:val="4472C4" w:themeColor="accent1"/>
+          <w:lang w:val="en-GB"/>
+        </w:rPr>
+        <w:t xml:space="preserve"> areas on campus</w:t>
+      </w:r>
+      <w:r>
+        <w:rPr>
+          <w:color w:val="4472C4" w:themeColor="accent1"/>
+          <w:lang w:val="en-GB"/>
+        </w:rPr>
+        <w:t xml:space="preserve"> would have a positive influence on making campuses less stressful for many neurodivergent students.</w:t>
       </w:r>
     </w:p>
     <w:p>
@@ -4319,51 +3885,89 @@
           <w:lang w:val="en-GB"/>
         </w:rPr>
       </w:pPr>
-    </w:p>
-    <w:p>
-      <w:pPr>
-        <w:pStyle w:val="ListParagraph"/>
-        <w:ind w:left="1080"/>
-        <w:jc w:val="both"/>
-        <w:rPr>
-          <w:color w:val="4472C4" w:themeColor="accent1"/>
-          <w:lang w:val="en-GB"/>
-        </w:rPr>
-      </w:pPr>
-      <w:r>
-        <w:rPr>
-          <w:color w:val="4472C4" w:themeColor="accent1"/>
-          <w:lang w:val="en-GB"/>
-        </w:rPr>
-        <w:t xml:space="preserve">To </w:t>
-      </w:r>
-      <w:r>
-        <w:rPr>
-          <w:color w:val="4472C4" w:themeColor="accent1"/>
-          <w:lang w:val="en-GB"/>
-        </w:rPr>
-        <w:t>recognize and accommodate sensory discomfort, distraction, distress, and overload</w:t>
-      </w:r>
-      <w:r>
-        <w:rPr>
-          <w:color w:val="4472C4" w:themeColor="accent1"/>
-          <w:lang w:val="en-GB"/>
-        </w:rPr>
-        <w:t xml:space="preserve">, the possibility of retreating </w:t>
-      </w:r>
-      <w:r>
-        <w:rPr>
-          <w:color w:val="4472C4" w:themeColor="accent1"/>
-          <w:lang w:val="en-GB"/>
-        </w:rPr>
-        <w:t>to a space free from sensory bombardment</w:t>
-      </w:r>
-      <w:r>
-        <w:rPr>
-          <w:color w:val="4472C4" w:themeColor="accent1"/>
-          <w:lang w:val="en-GB"/>
-        </w:rPr>
-        <w:t xml:space="preserve"> should be guaranteed. </w:t>
+      <w:r>
+        <w:rPr>
+          <w:color w:val="4472C4" w:themeColor="accent1"/>
+          <w:lang w:val="en-GB"/>
+        </w:rPr>
+        <w:t>P</w:t>
+      </w:r>
+      <w:r>
+        <w:rPr>
+          <w:color w:val="4472C4" w:themeColor="accent1"/>
+          <w:lang w:val="en-GB"/>
+        </w:rPr>
+        <w:t xml:space="preserve">laces like </w:t>
+      </w:r>
+      <w:r>
+        <w:rPr>
+          <w:color w:val="4472C4" w:themeColor="accent1"/>
+          <w:lang w:val="en-GB"/>
+        </w:rPr>
+        <w:t xml:space="preserve">libraries, hallways, and lecture halls, </w:t>
+      </w:r>
+      <w:r>
+        <w:rPr>
+          <w:color w:val="4472C4" w:themeColor="accent1"/>
+          <w:lang w:val="en-GB"/>
+        </w:rPr>
+        <w:t>may</w:t>
+      </w:r>
+      <w:r>
+        <w:rPr>
+          <w:color w:val="4472C4" w:themeColor="accent1"/>
+          <w:lang w:val="en-GB"/>
+        </w:rPr>
+        <w:t xml:space="preserve"> be</w:t>
+      </w:r>
+      <w:r>
+        <w:rPr>
+          <w:color w:val="4472C4" w:themeColor="accent1"/>
+          <w:lang w:val="en-GB"/>
+        </w:rPr>
+        <w:t xml:space="preserve"> considered</w:t>
+      </w:r>
+      <w:r>
+        <w:rPr>
+          <w:color w:val="4472C4" w:themeColor="accent1"/>
+          <w:lang w:val="en-GB"/>
+        </w:rPr>
+        <w:t xml:space="preserve"> inaccessible due to sensory experiences, such as discomfort or excessive distraction</w:t>
+      </w:r>
+      <w:r>
+        <w:rPr>
+          <w:color w:val="4472C4" w:themeColor="accent1"/>
+          <w:lang w:val="en-GB"/>
+        </w:rPr>
+        <w:t xml:space="preserve"> suggesting that </w:t>
+      </w:r>
+      <w:r>
+        <w:rPr>
+          <w:color w:val="4472C4" w:themeColor="accent1"/>
+          <w:lang w:val="en-GB"/>
+        </w:rPr>
+        <w:t xml:space="preserve">the </w:t>
+      </w:r>
+      <w:r>
+        <w:rPr>
+          <w:color w:val="4472C4" w:themeColor="accent1"/>
+          <w:lang w:val="en-GB"/>
+        </w:rPr>
+        <w:t>inclu</w:t>
+      </w:r>
+      <w:r>
+        <w:rPr>
+          <w:color w:val="4472C4" w:themeColor="accent1"/>
+          <w:lang w:val="en-GB"/>
+        </w:rPr>
+        <w:t xml:space="preserve">sion of </w:t>
+      </w:r>
+      <w:r>
+        <w:rPr>
+          <w:color w:val="4472C4" w:themeColor="accent1"/>
+          <w:lang w:val="en-GB"/>
+        </w:rPr>
+        <w:t>sensory refuge spaces</w:t>
       </w:r>
       <w:r>
         <w:rPr>
@@ -4377,199 +3981,6 @@
           <w:color w:val="4472C4" w:themeColor="accent1"/>
           <w:lang w:val="en-GB"/>
         </w:rPr>
-        <w:t xml:space="preserve">In this direction, </w:t>
-      </w:r>
-      <w:r>
-        <w:rPr>
-          <w:color w:val="4472C4" w:themeColor="accent1"/>
-          <w:lang w:val="en-GB"/>
-        </w:rPr>
-        <w:t>single room</w:t>
-      </w:r>
-      <w:r>
-        <w:rPr>
-          <w:color w:val="4472C4" w:themeColor="accent1"/>
-          <w:lang w:val="en-GB"/>
-        </w:rPr>
-        <w:t>s</w:t>
-      </w:r>
-      <w:r>
-        <w:rPr>
-          <w:color w:val="4472C4" w:themeColor="accent1"/>
-          <w:lang w:val="en-GB"/>
-        </w:rPr>
-        <w:t xml:space="preserve"> in a ‘‘quiet’’ dormitory building with stringent noise limits</w:t>
-      </w:r>
-      <w:r>
-        <w:rPr>
-          <w:color w:val="4472C4" w:themeColor="accent1"/>
-          <w:lang w:val="en-GB"/>
-        </w:rPr>
-        <w:t xml:space="preserve"> should be available as accommodation during the studying period, but</w:t>
-      </w:r>
-      <w:r>
-        <w:rPr>
-          <w:color w:val="4472C4" w:themeColor="accent1"/>
-          <w:lang w:val="en-GB"/>
-        </w:rPr>
-        <w:t xml:space="preserve"> </w:t>
-      </w:r>
-      <w:r>
-        <w:rPr>
-          <w:color w:val="4472C4" w:themeColor="accent1"/>
-          <w:lang w:val="en-GB"/>
-        </w:rPr>
-        <w:t>quiet</w:t>
-      </w:r>
-      <w:r>
-        <w:rPr>
-          <w:color w:val="4472C4" w:themeColor="accent1"/>
-          <w:lang w:val="en-GB"/>
-        </w:rPr>
-        <w:t xml:space="preserve"> areas on campus</w:t>
-      </w:r>
-      <w:r>
-        <w:rPr>
-          <w:color w:val="4472C4" w:themeColor="accent1"/>
-          <w:lang w:val="en-GB"/>
-        </w:rPr>
-        <w:t xml:space="preserve"> would have a positive influence on </w:t>
-      </w:r>
-      <w:r>
-        <w:rPr>
-          <w:color w:val="4472C4" w:themeColor="accent1"/>
-          <w:lang w:val="en-GB"/>
-        </w:rPr>
-        <w:t>mak</w:t>
-      </w:r>
-      <w:r>
-        <w:rPr>
-          <w:color w:val="4472C4" w:themeColor="accent1"/>
-          <w:lang w:val="en-GB"/>
-        </w:rPr>
-        <w:t>ing</w:t>
-      </w:r>
-      <w:r>
-        <w:rPr>
-          <w:color w:val="4472C4" w:themeColor="accent1"/>
-          <w:lang w:val="en-GB"/>
-        </w:rPr>
-        <w:t xml:space="preserve"> campuses less stressful for many neurodivergent students</w:t>
-      </w:r>
-      <w:r>
-        <w:rPr>
-          <w:color w:val="4472C4" w:themeColor="accent1"/>
-          <w:lang w:val="en-GB"/>
-        </w:rPr>
-        <w:t>.</w:t>
-      </w:r>
-    </w:p>
-    <w:p>
-      <w:pPr>
-        <w:pStyle w:val="ListParagraph"/>
-        <w:ind w:left="1080"/>
-        <w:jc w:val="both"/>
-        <w:rPr>
-          <w:color w:val="4472C4" w:themeColor="accent1"/>
-          <w:lang w:val="en-GB"/>
-        </w:rPr>
-      </w:pPr>
-      <w:r>
-        <w:rPr>
-          <w:color w:val="4472C4" w:themeColor="accent1"/>
-          <w:lang w:val="en-GB"/>
-        </w:rPr>
-        <w:t>P</w:t>
-      </w:r>
-      <w:r>
-        <w:rPr>
-          <w:color w:val="4472C4" w:themeColor="accent1"/>
-          <w:lang w:val="en-GB"/>
-        </w:rPr>
-        <w:t xml:space="preserve">laces like </w:t>
-      </w:r>
-      <w:r>
-        <w:rPr>
-          <w:color w:val="4472C4" w:themeColor="accent1"/>
-          <w:lang w:val="en-GB"/>
-        </w:rPr>
-        <w:t xml:space="preserve">libraries, hallways, and lecture halls, </w:t>
-      </w:r>
-      <w:r>
-        <w:rPr>
-          <w:color w:val="4472C4" w:themeColor="accent1"/>
-          <w:lang w:val="en-GB"/>
-        </w:rPr>
-        <w:t>may</w:t>
-      </w:r>
-      <w:r>
-        <w:rPr>
-          <w:color w:val="4472C4" w:themeColor="accent1"/>
-          <w:lang w:val="en-GB"/>
-        </w:rPr>
-        <w:t xml:space="preserve"> be</w:t>
-      </w:r>
-      <w:r>
-        <w:rPr>
-          <w:color w:val="4472C4" w:themeColor="accent1"/>
-          <w:lang w:val="en-GB"/>
-        </w:rPr>
-        <w:t xml:space="preserve"> considered</w:t>
-      </w:r>
-      <w:r>
-        <w:rPr>
-          <w:color w:val="4472C4" w:themeColor="accent1"/>
-          <w:lang w:val="en-GB"/>
-        </w:rPr>
-        <w:t xml:space="preserve"> inaccessible due to sensory experiences, such as discomfort or excessive distraction</w:t>
-      </w:r>
-      <w:r>
-        <w:rPr>
-          <w:color w:val="4472C4" w:themeColor="accent1"/>
-          <w:lang w:val="en-GB"/>
-        </w:rPr>
-        <w:t xml:space="preserve"> suggesting that </w:t>
-      </w:r>
-      <w:r>
-        <w:rPr>
-          <w:color w:val="4472C4" w:themeColor="accent1"/>
-          <w:lang w:val="en-GB"/>
-        </w:rPr>
-        <w:t xml:space="preserve">the </w:t>
-      </w:r>
-      <w:r>
-        <w:rPr>
-          <w:color w:val="4472C4" w:themeColor="accent1"/>
-          <w:lang w:val="en-GB"/>
-        </w:rPr>
-        <w:t>inclu</w:t>
-      </w:r>
-      <w:r>
-        <w:rPr>
-          <w:color w:val="4472C4" w:themeColor="accent1"/>
-          <w:lang w:val="en-GB"/>
-        </w:rPr>
-        <w:t xml:space="preserve">sion of </w:t>
-      </w:r>
-      <w:r>
-        <w:rPr>
-          <w:color w:val="4472C4" w:themeColor="accent1"/>
-          <w:lang w:val="en-GB"/>
-        </w:rPr>
-        <w:t>sensory refuge spaces</w:t>
-      </w:r>
-      <w:r>
-        <w:rPr>
-          <w:color w:val="4472C4" w:themeColor="accent1"/>
-          <w:lang w:val="en-GB"/>
-        </w:rPr>
-        <w:t xml:space="preserve"> </w:t>
-      </w:r>
-      <w:r>
-        <w:rPr>
-          <w:color w:val="4472C4" w:themeColor="accent1"/>
-          <w:lang w:val="en-GB"/>
-        </w:rPr>
         <w:t>would be a positive addition</w:t>
       </w:r>
       <w:r>
@@ -4586,25 +3997,7 @@
           <w:color w:val="4472C4" w:themeColor="accent1"/>
           <w:lang w:val="en-GB"/>
         </w:rPr>
-        <w:t xml:space="preserve">(Dwyer p. </w:t>
-      </w:r>
-      <w:r>
-        <w:rPr>
-          <w:i/>
-          <w:iCs/>
-          <w:color w:val="4472C4" w:themeColor="accent1"/>
-          <w:lang w:val="en-GB"/>
-        </w:rPr>
-        <w:t>6, 7</w:t>
-      </w:r>
-      <w:r>
-        <w:rPr>
-          <w:i/>
-          <w:iCs/>
-          <w:color w:val="4472C4" w:themeColor="accent1"/>
-          <w:lang w:val="en-GB"/>
-        </w:rPr>
-        <w:t>)</w:t>
+        <w:t>(Dwyer p. 6, 7)</w:t>
       </w:r>
       <w:r>
         <w:rPr>
@@ -4662,7 +4055,14 @@
           <w:color w:val="4472C4" w:themeColor="accent1"/>
           <w:lang w:val="en-GB"/>
         </w:rPr>
-        <w:t>hypersensitive and hyposensitive</w:t>
+        <w:t xml:space="preserve">hypersensitive and hyposensitive </w:t>
+      </w:r>
+      <w:r>
+        <w:rPr>
+          <w:color w:val="4472C4" w:themeColor="accent1"/>
+          <w:lang w:val="en-GB"/>
+        </w:rPr>
+        <w:t>sensory needs,</w:t>
       </w:r>
       <w:r>
         <w:rPr>
@@ -4676,8 +4076,87 @@
           <w:color w:val="4472C4" w:themeColor="accent1"/>
           <w:lang w:val="en-GB"/>
         </w:rPr>
-        <w:t>sensory needs,</w:t>
-      </w:r>
+        <w:t>it has been suggested to design the quiet space as a baseline neutral sensory environment</w:t>
+      </w:r>
+      <w:r>
+        <w:rPr>
+          <w:color w:val="4472C4" w:themeColor="accent1"/>
+          <w:lang w:val="en-GB"/>
+        </w:rPr>
+        <w:t xml:space="preserve">, </w:t>
+      </w:r>
+      <w:r>
+        <w:rPr>
+          <w:color w:val="4472C4" w:themeColor="accent1"/>
+          <w:lang w:val="en-GB"/>
+        </w:rPr>
+        <w:t>while incorporating the option o</w:t>
+      </w:r>
+      <w:r>
+        <w:rPr>
+          <w:color w:val="4472C4" w:themeColor="accent1"/>
+          <w:lang w:val="en-GB"/>
+        </w:rPr>
+        <w:t>f</w:t>
+      </w:r>
+      <w:r>
+        <w:rPr>
+          <w:color w:val="4472C4" w:themeColor="accent1"/>
+          <w:lang w:val="en-GB"/>
+        </w:rPr>
+        <w:t xml:space="preserve"> add</w:t>
+      </w:r>
+      <w:r>
+        <w:rPr>
+          <w:color w:val="4472C4" w:themeColor="accent1"/>
+          <w:lang w:val="en-GB"/>
+        </w:rPr>
+        <w:t>ing</w:t>
+      </w:r>
+      <w:r>
+        <w:rPr>
+          <w:color w:val="4472C4" w:themeColor="accent1"/>
+          <w:lang w:val="en-GB"/>
+        </w:rPr>
+        <w:t xml:space="preserve"> temporary stimulati</w:t>
+      </w:r>
+      <w:r>
+        <w:rPr>
+          <w:color w:val="4472C4" w:themeColor="accent1"/>
+          <w:lang w:val="en-GB"/>
+        </w:rPr>
+        <w:t>ons</w:t>
+      </w:r>
+      <w:r>
+        <w:rPr>
+          <w:color w:val="4472C4" w:themeColor="accent1"/>
+          <w:lang w:val="en-GB"/>
+        </w:rPr>
+        <w:t xml:space="preserve">. Low stimulation items may include soft furniture such as cushions, bean bags and blankets </w:t>
+      </w:r>
+      <w:r>
+        <w:rPr>
+          <w:color w:val="4472C4" w:themeColor="accent1"/>
+          <w:lang w:val="en-GB"/>
+        </w:rPr>
+        <w:t>while h</w:t>
+      </w:r>
+      <w:r>
+        <w:rPr>
+          <w:color w:val="4472C4" w:themeColor="accent1"/>
+          <w:lang w:val="en-GB"/>
+        </w:rPr>
+        <w:t xml:space="preserve">igh stimulation items may include </w:t>
+      </w:r>
+      <w:proofErr w:type="spellStart"/>
+      <w:r>
+        <w:rPr>
+          <w:color w:val="4472C4" w:themeColor="accent1"/>
+          <w:lang w:val="en-GB"/>
+        </w:rPr>
+        <w:t>fiber</w:t>
+      </w:r>
+      <w:proofErr w:type="spellEnd"/>
       <w:r>
         <w:rPr>
           <w:color w:val="4472C4" w:themeColor="accent1"/>
@@ -4690,87 +4169,131 @@
           <w:color w:val="4472C4" w:themeColor="accent1"/>
           <w:lang w:val="en-GB"/>
         </w:rPr>
-        <w:t>it has been suggested to design the quiet space as a baseline neutral sensory environment</w:t>
-      </w:r>
-      <w:r>
-        <w:rPr>
-          <w:color w:val="4472C4" w:themeColor="accent1"/>
-          <w:lang w:val="en-GB"/>
-        </w:rPr>
-        <w:t xml:space="preserve">, </w:t>
-      </w:r>
-      <w:r>
-        <w:rPr>
-          <w:color w:val="4472C4" w:themeColor="accent1"/>
-          <w:lang w:val="en-GB"/>
-        </w:rPr>
-        <w:t>while incorporating the option o</w:t>
-      </w:r>
-      <w:r>
-        <w:rPr>
-          <w:color w:val="4472C4" w:themeColor="accent1"/>
-          <w:lang w:val="en-GB"/>
-        </w:rPr>
-        <w:t>f</w:t>
-      </w:r>
-      <w:r>
-        <w:rPr>
-          <w:color w:val="4472C4" w:themeColor="accent1"/>
-          <w:lang w:val="en-GB"/>
-        </w:rPr>
-        <w:t xml:space="preserve"> add</w:t>
-      </w:r>
-      <w:r>
-        <w:rPr>
-          <w:color w:val="4472C4" w:themeColor="accent1"/>
-          <w:lang w:val="en-GB"/>
-        </w:rPr>
-        <w:t>ing</w:t>
-      </w:r>
-      <w:r>
-        <w:rPr>
-          <w:color w:val="4472C4" w:themeColor="accent1"/>
-          <w:lang w:val="en-GB"/>
-        </w:rPr>
-        <w:t xml:space="preserve"> temporary stimulati</w:t>
-      </w:r>
-      <w:r>
-        <w:rPr>
-          <w:color w:val="4472C4" w:themeColor="accent1"/>
-          <w:lang w:val="en-GB"/>
-        </w:rPr>
-        <w:t>ons</w:t>
-      </w:r>
-      <w:r>
-        <w:rPr>
-          <w:color w:val="4472C4" w:themeColor="accent1"/>
-          <w:lang w:val="en-GB"/>
-        </w:rPr>
-        <w:t xml:space="preserve">. Low stimulation items may include soft furniture such as cushions, bean bags and blankets </w:t>
-      </w:r>
-      <w:r>
-        <w:rPr>
-          <w:color w:val="4472C4" w:themeColor="accent1"/>
-          <w:lang w:val="en-GB"/>
-        </w:rPr>
-        <w:t>while h</w:t>
-      </w:r>
-      <w:r>
-        <w:rPr>
-          <w:color w:val="4472C4" w:themeColor="accent1"/>
-          <w:lang w:val="en-GB"/>
-        </w:rPr>
-        <w:t xml:space="preserve">igh stimulation items may include </w:t>
-      </w:r>
-      <w:proofErr w:type="spellStart"/>
-      <w:r>
-        <w:rPr>
-          <w:color w:val="4472C4" w:themeColor="accent1"/>
-          <w:lang w:val="en-GB"/>
-        </w:rPr>
-        <w:t>fiber</w:t>
-      </w:r>
-      <w:proofErr w:type="spellEnd"/>
+        <w:t xml:space="preserve">optic lights, weighted belts, and ‘fidget </w:t>
+      </w:r>
+      <w:proofErr w:type="gramStart"/>
+      <w:r>
+        <w:rPr>
+          <w:color w:val="4472C4" w:themeColor="accent1"/>
+          <w:lang w:val="en-GB"/>
+        </w:rPr>
+        <w:t>toys’</w:t>
+      </w:r>
+      <w:proofErr w:type="gramEnd"/>
+      <w:r>
+        <w:rPr>
+          <w:color w:val="4472C4" w:themeColor="accent1"/>
+          <w:lang w:val="en-GB"/>
+        </w:rPr>
+        <w:t xml:space="preserve">. </w:t>
+      </w:r>
+      <w:r>
+        <w:rPr>
+          <w:color w:val="4472C4" w:themeColor="accent1"/>
+          <w:lang w:val="en-GB"/>
+        </w:rPr>
+        <w:t>Low</w:t>
+      </w:r>
+      <w:r>
+        <w:rPr>
+          <w:color w:val="4472C4" w:themeColor="accent1"/>
+          <w:lang w:val="en-GB"/>
+        </w:rPr>
+        <w:t xml:space="preserve"> lighting, low noise, and </w:t>
+      </w:r>
+      <w:r>
+        <w:rPr>
+          <w:color w:val="4472C4" w:themeColor="accent1"/>
+          <w:lang w:val="en-GB"/>
+        </w:rPr>
+        <w:t>absence</w:t>
+      </w:r>
+      <w:r>
+        <w:rPr>
+          <w:color w:val="4472C4" w:themeColor="accent1"/>
+          <w:lang w:val="en-GB"/>
+        </w:rPr>
+        <w:t xml:space="preserve"> of strong smells</w:t>
+      </w:r>
+      <w:r>
+        <w:rPr>
+          <w:color w:val="4472C4" w:themeColor="accent1"/>
+          <w:lang w:val="en-GB"/>
+        </w:rPr>
+        <w:t xml:space="preserve"> are also suggested for quiet spaces, while p</w:t>
+      </w:r>
+      <w:r>
+        <w:rPr>
+          <w:color w:val="4472C4" w:themeColor="accent1"/>
+          <w:lang w:val="en-GB"/>
+        </w:rPr>
+        <w:t>atterns and colo</w:t>
+      </w:r>
+      <w:r>
+        <w:rPr>
+          <w:color w:val="4472C4" w:themeColor="accent1"/>
+          <w:lang w:val="en-GB"/>
+        </w:rPr>
+        <w:t>u</w:t>
+      </w:r>
+      <w:r>
+        <w:rPr>
+          <w:color w:val="4472C4" w:themeColor="accent1"/>
+          <w:lang w:val="en-GB"/>
+        </w:rPr>
+        <w:t xml:space="preserve">r variations </w:t>
+      </w:r>
+      <w:r>
+        <w:rPr>
+          <w:color w:val="4472C4" w:themeColor="accent1"/>
+          <w:lang w:val="en-GB"/>
+        </w:rPr>
+        <w:t>are discouraged</w:t>
+      </w:r>
+      <w:r>
+        <w:rPr>
+          <w:color w:val="4472C4" w:themeColor="accent1"/>
+          <w:lang w:val="en-GB"/>
+        </w:rPr>
+        <w:t xml:space="preserve">. </w:t>
+      </w:r>
+      <w:r>
+        <w:rPr>
+          <w:color w:val="4472C4" w:themeColor="accent1"/>
+          <w:lang w:val="en-GB"/>
+        </w:rPr>
+        <w:t xml:space="preserve">Recorded sounds may play an important role in facilitating relaxation and </w:t>
+      </w:r>
+      <w:r>
+        <w:rPr>
+          <w:color w:val="4472C4" w:themeColor="accent1"/>
+          <w:lang w:val="en-GB"/>
+        </w:rPr>
+        <w:t>to</w:t>
+      </w:r>
+      <w:r>
+        <w:rPr>
+          <w:color w:val="4472C4" w:themeColor="accent1"/>
+          <w:lang w:val="en-GB"/>
+        </w:rPr>
+        <w:t xml:space="preserve"> remove stress from the environment </w:t>
+      </w:r>
+      <w:r>
+        <w:rPr>
+          <w:i/>
+          <w:iCs/>
+          <w:color w:val="4472C4" w:themeColor="accent1"/>
+          <w:lang w:val="en-GB"/>
+        </w:rPr>
+        <w:t>(Sadia p. 8)</w:t>
+      </w:r>
+      <w:r>
+        <w:rPr>
+          <w:color w:val="4472C4" w:themeColor="accent1"/>
+          <w:lang w:val="en-GB"/>
+        </w:rPr>
+        <w:t>. With this in mind,</w:t>
+      </w:r>
       <w:r>
         <w:rPr>
           <w:color w:val="4472C4" w:themeColor="accent1"/>
@@ -4783,7 +4306,7 @@
           <w:color w:val="4472C4" w:themeColor="accent1"/>
           <w:lang w:val="en-GB"/>
         </w:rPr>
-        <w:t xml:space="preserve">optic lights, weighted belts, and ‘fidget </w:t>
+        <w:t xml:space="preserve">nature </w:t>
       </w:r>
       <w:proofErr w:type="gramStart"/>
       <w:r>
@@ -4791,7 +4314,7 @@
           <w:color w:val="4472C4" w:themeColor="accent1"/>
           <w:lang w:val="en-GB"/>
         </w:rPr>
-        <w:t>toys’</w:t>
+        <w:t>sounds</w:t>
       </w:r>
       <w:proofErr w:type="gramEnd"/>
       <w:r>
@@ -4799,121 +4322,63 @@
           <w:color w:val="4472C4" w:themeColor="accent1"/>
           <w:lang w:val="en-GB"/>
         </w:rPr>
-        <w:t xml:space="preserve">. </w:t>
-      </w:r>
-      <w:r>
-        <w:rPr>
-          <w:color w:val="4472C4" w:themeColor="accent1"/>
-          <w:lang w:val="en-GB"/>
-        </w:rPr>
-        <w:t>Low</w:t>
-      </w:r>
-      <w:r>
-        <w:rPr>
-          <w:color w:val="4472C4" w:themeColor="accent1"/>
-          <w:lang w:val="en-GB"/>
-        </w:rPr>
-        <w:t xml:space="preserve"> lighting, low noise, and </w:t>
-      </w:r>
-      <w:r>
-        <w:rPr>
-          <w:color w:val="4472C4" w:themeColor="accent1"/>
-          <w:lang w:val="en-GB"/>
-        </w:rPr>
-        <w:t>absence</w:t>
-      </w:r>
-      <w:r>
-        <w:rPr>
-          <w:color w:val="4472C4" w:themeColor="accent1"/>
-          <w:lang w:val="en-GB"/>
-        </w:rPr>
-        <w:t xml:space="preserve"> of strong smells</w:t>
-      </w:r>
-      <w:r>
-        <w:rPr>
-          <w:color w:val="4472C4" w:themeColor="accent1"/>
-          <w:lang w:val="en-GB"/>
-        </w:rPr>
-        <w:t xml:space="preserve"> are also suggested for quiet spaces, while p</w:t>
-      </w:r>
-      <w:r>
-        <w:rPr>
-          <w:color w:val="4472C4" w:themeColor="accent1"/>
-          <w:lang w:val="en-GB"/>
-        </w:rPr>
-        <w:t>atterns and colo</w:t>
-      </w:r>
-      <w:r>
-        <w:rPr>
-          <w:color w:val="4472C4" w:themeColor="accent1"/>
-          <w:lang w:val="en-GB"/>
-        </w:rPr>
-        <w:t>u</w:t>
-      </w:r>
-      <w:r>
-        <w:rPr>
-          <w:color w:val="4472C4" w:themeColor="accent1"/>
-          <w:lang w:val="en-GB"/>
-        </w:rPr>
-        <w:t xml:space="preserve">r variations </w:t>
-      </w:r>
-      <w:r>
-        <w:rPr>
-          <w:color w:val="4472C4" w:themeColor="accent1"/>
-          <w:lang w:val="en-GB"/>
-        </w:rPr>
-        <w:t>are discouraged</w:t>
-      </w:r>
-      <w:r>
-        <w:rPr>
-          <w:color w:val="4472C4" w:themeColor="accent1"/>
-          <w:lang w:val="en-GB"/>
-        </w:rPr>
-        <w:t xml:space="preserve">. </w:t>
-      </w:r>
-      <w:r>
-        <w:rPr>
-          <w:color w:val="4472C4" w:themeColor="accent1"/>
-          <w:lang w:val="en-GB"/>
-        </w:rPr>
-        <w:t xml:space="preserve">Recorded sounds may play an important role in facilitating relaxation and </w:t>
-      </w:r>
-      <w:r>
-        <w:rPr>
-          <w:color w:val="4472C4" w:themeColor="accent1"/>
-          <w:lang w:val="en-GB"/>
-        </w:rPr>
-        <w:t>to</w:t>
-      </w:r>
-      <w:r>
-        <w:rPr>
-          <w:color w:val="4472C4" w:themeColor="accent1"/>
-          <w:lang w:val="en-GB"/>
-        </w:rPr>
-        <w:t xml:space="preserve"> remove stress from the environment</w:t>
-      </w:r>
-      <w:r>
-        <w:rPr>
-          <w:color w:val="4472C4" w:themeColor="accent1"/>
-          <w:lang w:val="en-GB"/>
-        </w:rPr>
         <w:t xml:space="preserve"> </w:t>
       </w:r>
       <w:r>
         <w:rPr>
-          <w:i/>
-          <w:iCs/>
-          <w:color w:val="4472C4" w:themeColor="accent1"/>
-          <w:lang w:val="en-GB"/>
-        </w:rPr>
-        <w:t>(Sadia p. 8)</w:t>
-      </w:r>
-      <w:r>
-        <w:rPr>
-          <w:color w:val="4472C4" w:themeColor="accent1"/>
-          <w:lang w:val="en-GB"/>
-        </w:rPr>
-        <w:t>. With this in mind,</w:t>
+          <w:color w:val="4472C4" w:themeColor="accent1"/>
+          <w:lang w:val="en-GB"/>
+        </w:rPr>
+        <w:t>or</w:t>
+      </w:r>
+      <w:r>
+        <w:rPr>
+          <w:color w:val="4472C4" w:themeColor="accent1"/>
+          <w:lang w:val="en-GB"/>
+        </w:rPr>
+        <w:t xml:space="preserve"> music </w:t>
+      </w:r>
+      <w:r>
+        <w:rPr>
+          <w:color w:val="4472C4" w:themeColor="accent1"/>
+          <w:lang w:val="en-GB"/>
+        </w:rPr>
+        <w:t>may</w:t>
+      </w:r>
+      <w:r>
+        <w:rPr>
+          <w:color w:val="4472C4" w:themeColor="accent1"/>
+          <w:lang w:val="en-GB"/>
+        </w:rPr>
+        <w:t xml:space="preserve"> be incorporated but should remain optional, in fact, ‘No sound’ is the most preferred soundscape for a quiet space, followed by nature sound</w:t>
+      </w:r>
+      <w:r>
+        <w:rPr>
+          <w:color w:val="4472C4" w:themeColor="accent1"/>
+          <w:lang w:val="en-GB"/>
+        </w:rPr>
+        <w:t>s</w:t>
+      </w:r>
+      <w:r>
+        <w:rPr>
+          <w:color w:val="4472C4" w:themeColor="accent1"/>
+          <w:lang w:val="en-GB"/>
+        </w:rPr>
+        <w:t xml:space="preserve"> and music. To be noted that differences in the preferred sound choices between ASD and LD</w:t>
+      </w:r>
+      <w:r>
+        <w:rPr>
+          <w:color w:val="4472C4" w:themeColor="accent1"/>
+          <w:lang w:val="en-GB"/>
+        </w:rPr>
+        <w:t xml:space="preserve"> (Learning Disabilities)</w:t>
+      </w:r>
+      <w:r>
+        <w:rPr>
+          <w:color w:val="4472C4" w:themeColor="accent1"/>
+          <w:lang w:val="en-GB"/>
+        </w:rPr>
+        <w:t xml:space="preserve"> are found to be significant at 95%, where ASD chose ‘no sound’ 7.8% more than LD, and LD chose ‘nature sound’ 8.4% more than ASD</w:t>
       </w:r>
       <w:r>
         <w:rPr>
@@ -4924,158 +4389,12 @@
       </w:r>
       <w:r>
         <w:rPr>
-          <w:color w:val="4472C4" w:themeColor="accent1"/>
-          <w:lang w:val="en-GB"/>
-        </w:rPr>
-        <w:t xml:space="preserve">nature </w:t>
-      </w:r>
-      <w:proofErr w:type="gramStart"/>
-      <w:r>
-        <w:rPr>
-          <w:color w:val="4472C4" w:themeColor="accent1"/>
-          <w:lang w:val="en-GB"/>
-        </w:rPr>
-        <w:t>sounds</w:t>
-      </w:r>
-      <w:proofErr w:type="gramEnd"/>
-      <w:r>
-        <w:rPr>
-          <w:color w:val="4472C4" w:themeColor="accent1"/>
-          <w:lang w:val="en-GB"/>
-        </w:rPr>
-        <w:t xml:space="preserve"> </w:t>
-      </w:r>
-      <w:r>
-        <w:rPr>
-          <w:color w:val="4472C4" w:themeColor="accent1"/>
-          <w:lang w:val="en-GB"/>
-        </w:rPr>
-        <w:t>or</w:t>
-      </w:r>
-      <w:r>
-        <w:rPr>
-          <w:color w:val="4472C4" w:themeColor="accent1"/>
-          <w:lang w:val="en-GB"/>
-        </w:rPr>
-        <w:t xml:space="preserve"> music </w:t>
-      </w:r>
-      <w:r>
-        <w:rPr>
-          <w:color w:val="4472C4" w:themeColor="accent1"/>
-          <w:lang w:val="en-GB"/>
-        </w:rPr>
-        <w:t>may</w:t>
-      </w:r>
-      <w:r>
-        <w:rPr>
-          <w:color w:val="4472C4" w:themeColor="accent1"/>
-          <w:lang w:val="en-GB"/>
-        </w:rPr>
-        <w:t xml:space="preserve"> be incorporated but should remain optional</w:t>
-      </w:r>
-      <w:r>
-        <w:rPr>
-          <w:color w:val="4472C4" w:themeColor="accent1"/>
-          <w:lang w:val="en-GB"/>
-        </w:rPr>
-        <w:t xml:space="preserve">, in fact, </w:t>
-      </w:r>
-      <w:r>
-        <w:rPr>
-          <w:color w:val="4472C4" w:themeColor="accent1"/>
-          <w:lang w:val="en-GB"/>
-        </w:rPr>
-        <w:t>‘No sound’ is the most preferred soundscape for a quiet space, followed by nature sound</w:t>
-      </w:r>
-      <w:r>
-        <w:rPr>
-          <w:color w:val="4472C4" w:themeColor="accent1"/>
-          <w:lang w:val="en-GB"/>
-        </w:rPr>
-        <w:t>s</w:t>
-      </w:r>
-      <w:r>
-        <w:rPr>
-          <w:color w:val="4472C4" w:themeColor="accent1"/>
-          <w:lang w:val="en-GB"/>
-        </w:rPr>
-        <w:t xml:space="preserve"> and music. </w:t>
-      </w:r>
-      <w:r>
-        <w:rPr>
-          <w:color w:val="4472C4" w:themeColor="accent1"/>
-          <w:lang w:val="en-GB"/>
-        </w:rPr>
-        <w:t>To be noted that</w:t>
-      </w:r>
-      <w:r>
-        <w:rPr>
-          <w:color w:val="4472C4" w:themeColor="accent1"/>
-          <w:lang w:val="en-GB"/>
-        </w:rPr>
-        <w:t xml:space="preserve"> </w:t>
-      </w:r>
-      <w:r>
-        <w:rPr>
-          <w:color w:val="4472C4" w:themeColor="accent1"/>
-          <w:lang w:val="en-GB"/>
-        </w:rPr>
-        <w:t>d</w:t>
-      </w:r>
-      <w:r>
-        <w:rPr>
-          <w:color w:val="4472C4" w:themeColor="accent1"/>
-          <w:lang w:val="en-GB"/>
-        </w:rPr>
-        <w:t>ifferences in the preferred sound choices between ASD and LD</w:t>
-      </w:r>
-      <w:r>
-        <w:rPr>
-          <w:color w:val="4472C4" w:themeColor="accent1"/>
-          <w:lang w:val="en-GB"/>
-        </w:rPr>
-        <w:t xml:space="preserve"> (Learning Disabilities)</w:t>
-      </w:r>
-      <w:r>
-        <w:rPr>
-          <w:color w:val="4472C4" w:themeColor="accent1"/>
-          <w:lang w:val="en-GB"/>
-        </w:rPr>
-        <w:t xml:space="preserve"> are found to be significant at 95%, where ASD chose ‘no sound’ 7.8% more than LD, and LD chose ‘nature sound’ 8.4% more than ASD</w:t>
-      </w:r>
-      <w:r>
-        <w:rPr>
-          <w:color w:val="4472C4" w:themeColor="accent1"/>
-          <w:lang w:val="en-GB"/>
-        </w:rPr>
-        <w:t xml:space="preserve"> </w:t>
-      </w:r>
-      <w:r>
-        <w:rPr>
-          <w:i/>
-          <w:iCs/>
-          <w:color w:val="4472C4" w:themeColor="accent1"/>
-          <w:lang w:val="en-GB"/>
-        </w:rPr>
-        <w:t xml:space="preserve">(Sadia p. </w:t>
-      </w:r>
-      <w:r>
-        <w:rPr>
-          <w:i/>
-          <w:iCs/>
-          <w:color w:val="4472C4" w:themeColor="accent1"/>
-          <w:lang w:val="en-GB"/>
-        </w:rPr>
-        <w:t>19</w:t>
-      </w:r>
-      <w:r>
-        <w:rPr>
-          <w:i/>
-          <w:iCs/>
-          <w:color w:val="4472C4" w:themeColor="accent1"/>
-          <w:lang w:val="en-GB"/>
-        </w:rPr>
-        <w:t>)</w:t>
+          <w:i/>
+          <w:iCs/>
+          <w:color w:val="4472C4" w:themeColor="accent1"/>
+          <w:lang w:val="en-GB"/>
+        </w:rPr>
+        <w:t>(Sadia p. 19)</w:t>
       </w:r>
       <w:r>
         <w:rPr>
@@ -5105,25 +4424,7 @@
           <w:color w:val="4472C4" w:themeColor="accent1"/>
           <w:lang w:val="en-GB"/>
         </w:rPr>
-        <w:t>I’m unsure if the break space in the cafeteria can be considered a quiet space to retreat in case of sensory overload and I was interested in other solutions that KIT might provide and I might have overlooked, because the “Guideline on Accessibility in Building Design”, p</w:t>
-      </w:r>
-      <w:r>
-        <w:rPr>
-          <w:i/>
-          <w:iCs/>
-          <w:color w:val="4472C4" w:themeColor="accent1"/>
-          <w:lang w:val="en-GB"/>
-        </w:rPr>
-        <w:t xml:space="preserve">ublished by </w:t>
-      </w:r>
-      <w:r>
-        <w:rPr>
-          <w:i/>
-          <w:iCs/>
-          <w:color w:val="4472C4" w:themeColor="accent1"/>
-          <w:lang w:val="en-GB"/>
-        </w:rPr>
-        <w:t xml:space="preserve">the German </w:t>
+        <w:t xml:space="preserve">I’m unsure if the break space in the cafeteria can be considered a quiet space to retreat in case of sensory overload and I was interested in other solutions that KIT might provide and I might have overlooked, because the “Guideline on Accessibility in Building Design”, published by the German </w:t>
       </w:r>
       <w:r>
         <w:rPr>
@@ -5202,16 +4503,7 @@
           <w:color w:val="4472C4" w:themeColor="accent1"/>
           <w:lang w:val="en-GB"/>
         </w:rPr>
-        <w:t>(BMUB p. 154)</w:t>
-      </w:r>
-      <w:r>
-        <w:rPr>
-          <w:i/>
-          <w:iCs/>
-          <w:color w:val="4472C4" w:themeColor="accent1"/>
-          <w:lang w:val="en-GB"/>
-        </w:rPr>
-        <w:t xml:space="preserve">. </w:t>
+        <w:t xml:space="preserve">(BMUB p. 154). </w:t>
       </w:r>
       <w:r>
         <w:rPr>
@@ -5239,14 +4531,7 @@
           <w:color w:val="4472C4" w:themeColor="accent1"/>
           <w:lang w:val="en-GB"/>
         </w:rPr>
-        <w:t xml:space="preserve"> and </w:t>
-      </w:r>
-      <w:r>
-        <w:rPr>
-          <w:color w:val="4472C4" w:themeColor="accent1"/>
-          <w:lang w:val="en-GB"/>
-        </w:rPr>
-        <w:t xml:space="preserve">are the result of the interaction among room geometry, room size, room characteristics, and the total background noise level. </w:t>
+        <w:t xml:space="preserve"> and are the result of the interaction among room geometry, room size, room characteristics, and the total background noise level. </w:t>
       </w:r>
     </w:p>
     <w:p>
@@ -5265,104 +4550,23 @@
           <w:color w:val="4472C4" w:themeColor="accent1"/>
           <w:lang w:val="en-GB"/>
         </w:rPr>
-        <w:t>R</w:t>
-      </w:r>
-      <w:r>
-        <w:rPr>
-          <w:color w:val="4472C4" w:themeColor="accent1"/>
-          <w:lang w:val="en-GB"/>
-        </w:rPr>
-        <w:t>ooms with auditory communication over medium and greater distances</w:t>
-      </w:r>
-      <w:r>
-        <w:rPr>
-          <w:color w:val="4472C4" w:themeColor="accent1"/>
-          <w:lang w:val="en-GB"/>
-        </w:rPr>
-        <w:t xml:space="preserve">, but with a volume below </w:t>
-      </w:r>
-      <w:r>
-        <w:rPr>
-          <w:color w:val="4472C4" w:themeColor="accent1"/>
-          <w:lang w:val="en-GB"/>
-        </w:rPr>
-        <w:t>250 m³</w:t>
-      </w:r>
-      <w:r>
-        <w:rPr>
-          <w:color w:val="4472C4" w:themeColor="accent1"/>
-          <w:lang w:val="en-GB"/>
-        </w:rPr>
-        <w:t xml:space="preserve">, and </w:t>
-      </w:r>
-      <w:r>
-        <w:rPr>
-          <w:color w:val="4472C4" w:themeColor="accent1"/>
-          <w:lang w:val="en-GB"/>
-        </w:rPr>
-        <w:t>rooms with auditory communication over small distances</w:t>
-      </w:r>
-      <w:r>
-        <w:rPr>
-          <w:color w:val="4472C4" w:themeColor="accent1"/>
-          <w:lang w:val="en-GB"/>
-        </w:rPr>
-        <w:t xml:space="preserve"> (</w:t>
-      </w:r>
-      <w:r>
-        <w:rPr>
-          <w:color w:val="4472C4" w:themeColor="accent1"/>
-          <w:lang w:val="en-GB"/>
-        </w:rPr>
-        <w:t>such as restaurants, cellular offices, offices for use by more than one person, open-plan offices, reading rooms and circulation counters in libraries, lobbies, exhibition halls, and staircases</w:t>
-      </w:r>
-      <w:r>
-        <w:rPr>
-          <w:color w:val="4472C4" w:themeColor="accent1"/>
-          <w:lang w:val="en-GB"/>
-        </w:rPr>
-        <w:t xml:space="preserve">) do not require </w:t>
-      </w:r>
-      <w:r>
-        <w:rPr>
-          <w:color w:val="4472C4" w:themeColor="accent1"/>
-          <w:lang w:val="en-GB"/>
-        </w:rPr>
-        <w:t>electro-acoustic enhancement systems for voice speech</w:t>
-      </w:r>
-      <w:r>
-        <w:rPr>
-          <w:color w:val="4472C4" w:themeColor="accent1"/>
-          <w:lang w:val="en-GB"/>
-        </w:rPr>
-        <w:t xml:space="preserve">. </w:t>
-      </w:r>
-      <w:r>
-        <w:rPr>
-          <w:i/>
-          <w:iCs/>
-          <w:color w:val="4472C4" w:themeColor="accent1"/>
-          <w:lang w:val="en-GB"/>
-        </w:rPr>
-        <w:t xml:space="preserve">(BMUB p. </w:t>
-      </w:r>
-      <w:r>
-        <w:rPr>
-          <w:i/>
-          <w:iCs/>
-          <w:color w:val="4472C4" w:themeColor="accent1"/>
-          <w:lang w:val="en-GB"/>
-        </w:rPr>
-        <w:t>83</w:t>
-      </w:r>
-      <w:r>
-        <w:rPr>
-          <w:i/>
-          <w:iCs/>
-          <w:color w:val="4472C4" w:themeColor="accent1"/>
-          <w:lang w:val="en-GB"/>
-        </w:rPr>
-        <w:t>)</w:t>
+        <w:t>Rooms with auditory communication over medium and greater distances</w:t>
+      </w:r>
+      <w:r>
+        <w:rPr>
+          <w:color w:val="4472C4" w:themeColor="accent1"/>
+          <w:lang w:val="en-GB"/>
+        </w:rPr>
+        <w:t xml:space="preserve">, but with a volume below 250 m³, and rooms with auditory communication over small distances (such as restaurants, cellular offices, offices for use by more than one person, open-plan offices, reading rooms and circulation counters in libraries, lobbies, exhibition halls, and staircases) do not require electro-acoustic enhancement systems for voice speech. </w:t>
+      </w:r>
+      <w:r>
+        <w:rPr>
+          <w:i/>
+          <w:iCs/>
+          <w:color w:val="4472C4" w:themeColor="accent1"/>
+          <w:lang w:val="en-GB"/>
+        </w:rPr>
+        <w:t>(BMUB p. 83)</w:t>
       </w:r>
     </w:p>
     <w:p>
@@ -5402,42 +4606,14 @@
           <w:color w:val="4472C4" w:themeColor="accent1"/>
           <w:lang w:val="en-GB"/>
         </w:rPr>
-        <w:t xml:space="preserve">but </w:t>
-      </w:r>
-      <w:r>
-        <w:rPr>
-          <w:color w:val="4472C4" w:themeColor="accent1"/>
-          <w:lang w:val="en-GB"/>
-        </w:rPr>
-        <w:t>continuous compliance with the bi-sensory principle</w:t>
-      </w:r>
-      <w:r>
-        <w:rPr>
-          <w:color w:val="4472C4" w:themeColor="accent1"/>
-          <w:lang w:val="en-GB"/>
-        </w:rPr>
-        <w:t xml:space="preserve"> should also be guaranteed</w:t>
-      </w:r>
-      <w:r>
-        <w:rPr>
-          <w:color w:val="4472C4" w:themeColor="accent1"/>
-          <w:lang w:val="en-GB"/>
-        </w:rPr>
-        <w:t xml:space="preserve">, to compensate for </w:t>
-      </w:r>
-      <w:r>
-        <w:rPr>
-          <w:color w:val="4472C4" w:themeColor="accent1"/>
-          <w:lang w:val="en-GB"/>
-        </w:rPr>
-        <w:t>noisy situations</w:t>
-      </w:r>
-      <w:r>
-        <w:rPr>
-          <w:color w:val="4472C4" w:themeColor="accent1"/>
-          <w:lang w:val="en-GB"/>
-        </w:rPr>
-        <w:t xml:space="preserve"> and to provide an alternative for information retrieval</w:t>
+        <w:t>but continuous compliance with the bi-sensory principle should also be guaranteed</w:t>
+      </w:r>
+      <w:r>
+        <w:rPr>
+          <w:color w:val="4472C4" w:themeColor="accent1"/>
+          <w:lang w:val="en-GB"/>
+        </w:rPr>
+        <w:t>, to compensate for noisy situations and to provide an alternative for information retrieval</w:t>
       </w:r>
       <w:r>
         <w:rPr>
@@ -5453,25 +4629,7 @@
           <w:color w:val="4472C4" w:themeColor="accent1"/>
           <w:lang w:val="en-GB"/>
         </w:rPr>
-        <w:t xml:space="preserve">(BMUB p. </w:t>
-      </w:r>
-      <w:r>
-        <w:rPr>
-          <w:i/>
-          <w:iCs/>
-          <w:color w:val="4472C4" w:themeColor="accent1"/>
-          <w:lang w:val="en-GB"/>
-        </w:rPr>
-        <w:t>132</w:t>
-      </w:r>
-      <w:r>
-        <w:rPr>
-          <w:i/>
-          <w:iCs/>
-          <w:color w:val="4472C4" w:themeColor="accent1"/>
-          <w:lang w:val="en-GB"/>
-        </w:rPr>
-        <w:t>)</w:t>
+        <w:t>(BMUB p. 132)</w:t>
       </w:r>
       <w:r>
         <w:rPr>
@@ -5499,16 +4657,7 @@
           <w:color w:val="4472C4" w:themeColor="accent1"/>
           <w:lang w:val="en-GB"/>
         </w:rPr>
-        <w:t xml:space="preserve">Since both the KIT cafeteria and library fall in the category of </w:t>
-      </w:r>
-      <w:r>
-        <w:rPr>
-          <w:i/>
-          <w:iCs/>
-          <w:color w:val="4472C4" w:themeColor="accent1"/>
-          <w:lang w:val="en-GB"/>
-        </w:rPr>
-        <w:t xml:space="preserve">rooms with auditory communication over </w:t>
+        <w:t xml:space="preserve">Since both the KIT cafeteria and library fall in the category of rooms with auditory communication over </w:t>
       </w:r>
       <w:r>
         <w:rPr>
@@ -5535,25 +4684,7 @@
           <w:color w:val="4472C4" w:themeColor="accent1"/>
           <w:lang w:val="en-GB"/>
         </w:rPr>
-        <w:t xml:space="preserve">s, no </w:t>
-      </w:r>
-      <w:r>
-        <w:rPr>
-          <w:i/>
-          <w:iCs/>
-          <w:color w:val="4472C4" w:themeColor="accent1"/>
-          <w:lang w:val="en-GB"/>
-        </w:rPr>
-        <w:t>electro-acoustic enhancement systems for voice speech</w:t>
-      </w:r>
-      <w:r>
-        <w:rPr>
-          <w:i/>
-          <w:iCs/>
-          <w:color w:val="4472C4" w:themeColor="accent1"/>
-          <w:lang w:val="en-GB"/>
-        </w:rPr>
-        <w:t xml:space="preserve"> are to be expected. </w:t>
+        <w:t xml:space="preserve">s, no electro-acoustic enhancement systems for voice speech are to be expected. </w:t>
       </w:r>
     </w:p>
     <w:p>
@@ -5574,25 +4705,7 @@
           <w:color w:val="4472C4" w:themeColor="accent1"/>
           <w:lang w:val="en-GB"/>
         </w:rPr>
-        <w:t xml:space="preserve">Moreover, even though the cafeteria is loud during rush hours with elevated background noise at lunchtime, the </w:t>
-      </w:r>
-      <w:r>
-        <w:rPr>
-          <w:i/>
-          <w:iCs/>
-          <w:color w:val="4472C4" w:themeColor="accent1"/>
-          <w:lang w:val="en-GB"/>
-        </w:rPr>
-        <w:t>bi-sensory principle</w:t>
-      </w:r>
-      <w:r>
-        <w:rPr>
-          <w:i/>
-          <w:iCs/>
-          <w:color w:val="4472C4" w:themeColor="accent1"/>
-          <w:lang w:val="en-GB"/>
-        </w:rPr>
-        <w:t xml:space="preserve"> is always respected and the needed information on goods prices and charged amount are displayed on paper and screen. Along with a simple paying procedure that only allows the use of the KIT card as payment method, no speech interaction with the cashiers is necessary and the autonomy of people with hearing impairments is guaranteed also during the more crowded times of the day.</w:t>
+        <w:t>Moreover, even though the cafeteria is loud during rush hours with elevated background noise at lunchtime, the bi-sensory principle is always respected and the needed information on goods prices and charged amount are displayed on paper and screen. Along with a simple paying procedure that only allows the use of the KIT card as payment method, no speech interaction with the cashiers is necessary and the autonomy of people with hearing impairments is guaranteed also during the more crowded times of the day.</w:t>
       </w:r>
     </w:p>
     <w:p>
@@ -5669,16 +4782,23 @@
           <w:color w:val="4472C4" w:themeColor="accent1"/>
           <w:lang w:val="en-GB"/>
         </w:rPr>
-        <w:t>No</w:t>
-      </w:r>
-      <w:r>
-        <w:rPr>
-          <w:i/>
-          <w:iCs/>
-          <w:color w:val="4472C4" w:themeColor="accent1"/>
-          <w:lang w:val="en-GB"/>
-        </w:rPr>
-        <w:t xml:space="preserve"> person shall be disfavoured because of disability</w:t>
+        <w:t>No person shall be disfavoured because of disability</w:t>
+      </w:r>
+      <w:r>
+        <w:rPr>
+          <w:color w:val="4472C4" w:themeColor="accent1"/>
+          <w:lang w:val="en-GB"/>
+        </w:rPr>
+        <w:t>” (Federal Law Gazette I p. 968) and “</w:t>
+      </w:r>
+      <w:r>
+        <w:rPr>
+          <w:i/>
+          <w:iCs/>
+          <w:color w:val="4472C4" w:themeColor="accent1"/>
+          <w:lang w:val="en-GB"/>
+        </w:rPr>
+        <w:t>As a general principle for federal buildings, shared routing for all users is to be aimed for</w:t>
       </w:r>
       <w:r>
         <w:rPr>
@@ -5689,60 +4809,28 @@
       </w:r>
       <w:r>
         <w:rPr>
-          <w:color w:val="4472C4" w:themeColor="accent1"/>
-          <w:lang w:val="en-GB"/>
-        </w:rPr>
-        <w:t>(Federal Law Gazette I p. 968)</w:t>
-      </w:r>
-      <w:r>
-        <w:rPr>
-          <w:color w:val="4472C4" w:themeColor="accent1"/>
-          <w:lang w:val="en-GB"/>
-        </w:rPr>
-        <w:t xml:space="preserve"> and “</w:t>
-      </w:r>
-      <w:r>
-        <w:rPr>
-          <w:i/>
-          <w:iCs/>
-          <w:color w:val="4472C4" w:themeColor="accent1"/>
-          <w:lang w:val="en-GB"/>
-        </w:rPr>
-        <w:t>As a general principle for federal buildings, shared routing for all users is to be aimed for</w:t>
-      </w:r>
-      <w:r>
-        <w:rPr>
-          <w:color w:val="4472C4" w:themeColor="accent1"/>
-          <w:lang w:val="en-GB"/>
-        </w:rPr>
-        <w:t xml:space="preserve">” </w:t>
-      </w:r>
-      <w:r>
-        <w:rPr>
-          <w:i/>
-          <w:iCs/>
-          <w:color w:val="4472C4" w:themeColor="accent1"/>
-          <w:lang w:val="en-GB"/>
-        </w:rPr>
-        <w:t xml:space="preserve">(BMUB p. </w:t>
-      </w:r>
-      <w:r>
-        <w:rPr>
-          <w:i/>
-          <w:iCs/>
-          <w:color w:val="4472C4" w:themeColor="accent1"/>
-          <w:lang w:val="en-GB"/>
-        </w:rPr>
-        <w:t>64</w:t>
-      </w:r>
-      <w:r>
-        <w:rPr>
-          <w:i/>
-          <w:iCs/>
-          <w:color w:val="4472C4" w:themeColor="accent1"/>
-          <w:lang w:val="en-GB"/>
-        </w:rPr>
-        <w:t>)</w:t>
+          <w:i/>
+          <w:iCs/>
+          <w:color w:val="4472C4" w:themeColor="accent1"/>
+          <w:lang w:val="en-GB"/>
+        </w:rPr>
+        <w:t>(BMUB p. 64)</w:t>
+      </w:r>
+      <w:r>
+        <w:rPr>
+          <w:color w:val="4472C4" w:themeColor="accent1"/>
+          <w:lang w:val="en-GB"/>
+        </w:rPr>
+        <w:t xml:space="preserve">., identical routing should be offered to all user to as great an extent as possible </w:t>
+      </w:r>
+      <w:r>
+        <w:rPr>
+          <w:i/>
+          <w:iCs/>
+          <w:color w:val="4472C4" w:themeColor="accent1"/>
+          <w:lang w:val="en-GB"/>
+        </w:rPr>
+        <w:t>(BMUB p. 101)</w:t>
       </w:r>
       <w:r>
         <w:rPr>
@@ -5751,61 +4839,6 @@
         </w:rPr>
         <w:t>.</w:t>
       </w:r>
-      <w:r>
-        <w:rPr>
-          <w:color w:val="4472C4" w:themeColor="accent1"/>
-          <w:lang w:val="en-GB"/>
-        </w:rPr>
-        <w:t xml:space="preserve">, identical routing should be offered to all user </w:t>
-      </w:r>
-      <w:r>
-        <w:rPr>
-          <w:color w:val="4472C4" w:themeColor="accent1"/>
-          <w:lang w:val="en-GB"/>
-        </w:rPr>
-        <w:t>to as great an extent as possible</w:t>
-      </w:r>
-      <w:r>
-        <w:rPr>
-          <w:color w:val="4472C4" w:themeColor="accent1"/>
-          <w:lang w:val="en-GB"/>
-        </w:rPr>
-        <w:t xml:space="preserve"> </w:t>
-      </w:r>
-      <w:r>
-        <w:rPr>
-          <w:i/>
-          <w:iCs/>
-          <w:color w:val="4472C4" w:themeColor="accent1"/>
-          <w:lang w:val="en-GB"/>
-        </w:rPr>
-        <w:t xml:space="preserve">(BMUB p. </w:t>
-      </w:r>
-      <w:r>
-        <w:rPr>
-          <w:i/>
-          <w:iCs/>
-          <w:color w:val="4472C4" w:themeColor="accent1"/>
-          <w:lang w:val="en-GB"/>
-        </w:rPr>
-        <w:t>101</w:t>
-      </w:r>
-      <w:r>
-        <w:rPr>
-          <w:i/>
-          <w:iCs/>
-          <w:color w:val="4472C4" w:themeColor="accent1"/>
-          <w:lang w:val="en-GB"/>
-        </w:rPr>
-        <w:t>)</w:t>
-      </w:r>
-      <w:r>
-        <w:rPr>
-          <w:color w:val="4472C4" w:themeColor="accent1"/>
-          <w:lang w:val="en-GB"/>
-        </w:rPr>
-        <w:t>.</w:t>
-      </w:r>
     </w:p>
     <w:p>
       <w:pPr>
@@ -5825,25 +4858,7 @@
           <w:color w:val="4472C4" w:themeColor="accent1"/>
           <w:lang w:val="en-GB"/>
         </w:rPr>
-        <w:t xml:space="preserve">Even if the German </w:t>
-      </w:r>
-      <w:r>
-        <w:rPr>
-          <w:i/>
-          <w:iCs/>
-          <w:color w:val="4472C4" w:themeColor="accent1"/>
-          <w:lang w:val="en-GB"/>
-        </w:rPr>
-        <w:t>Federal Ministry for the Environment, Nature Conservation, Building and Nuclear Safety (BMUB)</w:t>
-      </w:r>
-      <w:r>
-        <w:rPr>
-          <w:i/>
-          <w:iCs/>
-          <w:color w:val="4472C4" w:themeColor="accent1"/>
-          <w:lang w:val="en-GB"/>
-        </w:rPr>
-        <w:t xml:space="preserve"> suggests that a shared path for all users is to be preferred, that is not always the case for the KIT library</w:t>
+        <w:t>Even if the German Federal Ministry for the Environment, Nature Conservation, Building and Nuclear Safety (BMUB) suggests that a shared path for all users is to be preferred, that is not always the case for the KIT library</w:t>
       </w:r>
       <w:r>
         <w:rPr>
@@ -6102,46 +5117,23 @@
           <w:color w:val="4472C4" w:themeColor="accent1"/>
           <w:lang w:val="en-GB"/>
         </w:rPr>
-        <w:t xml:space="preserve">According to </w:t>
-      </w:r>
-      <w:r>
-        <w:rPr>
-          <w:color w:val="4472C4" w:themeColor="accent1"/>
-          <w:lang w:val="en-GB"/>
-        </w:rPr>
-        <w:t xml:space="preserve">the </w:t>
-      </w:r>
-      <w:r>
-        <w:rPr>
-          <w:i/>
-          <w:iCs/>
-          <w:color w:val="4472C4" w:themeColor="accent1"/>
-          <w:lang w:val="en-GB"/>
-        </w:rPr>
-        <w:t>“Guideline on Accessibility in Building Design”, published by the German Federal Ministry for the Environment, Nature Conservation, Building and Nuclear Safety (BMUB)</w:t>
-      </w:r>
-      <w:r>
-        <w:rPr>
-          <w:i/>
-          <w:iCs/>
-          <w:color w:val="4472C4" w:themeColor="accent1"/>
-          <w:lang w:val="en-GB"/>
-        </w:rPr>
-        <w:t xml:space="preserve"> in 2015, “</w:t>
-      </w:r>
-      <w:r>
-        <w:rPr>
-          <w:color w:val="4472C4" w:themeColor="accent1"/>
-          <w:lang w:val="en-GB"/>
-        </w:rPr>
-        <w:t>Flexible seating is to be preferred. Clear spaces below tables and counters necessary for wheelchair approach need to measure 90×55 cm. In fixed seating surroundings, spaces need to be reserved for wheelchair users.</w:t>
-      </w:r>
-      <w:r>
-        <w:rPr>
-          <w:color w:val="4472C4" w:themeColor="accent1"/>
-          <w:lang w:val="en-GB"/>
-        </w:rPr>
-        <w:t>” and “</w:t>
+        <w:t xml:space="preserve">According to the </w:t>
+      </w:r>
+      <w:r>
+        <w:rPr>
+          <w:i/>
+          <w:iCs/>
+          <w:color w:val="4472C4" w:themeColor="accent1"/>
+          <w:lang w:val="en-GB"/>
+        </w:rPr>
+        <w:t>“Guideline on Accessibility in Building Design”, published by the German Federal Ministry for the Environment, Nature Conservation, Building and Nuclear Safety (BMUB) in 2015, “</w:t>
+      </w:r>
+      <w:r>
+        <w:rPr>
+          <w:color w:val="4472C4" w:themeColor="accent1"/>
+          <w:lang w:val="en-GB"/>
+        </w:rPr>
+        <w:t>Flexible seating is to be preferred. Clear spaces below tables and counters necessary for wheelchair approach need to measure 90×55 cm. In fixed seating surroundings, spaces need to be reserved for wheelchair users.” and “</w:t>
       </w:r>
       <w:r>
         <w:rPr>
@@ -6298,46 +5290,23 @@
           <w:color w:val="4472C4" w:themeColor="accent1"/>
           <w:lang w:val="en-GB"/>
         </w:rPr>
-        <w:t>As suggested by the</w:t>
-      </w:r>
-      <w:r>
-        <w:rPr>
-          <w:color w:val="4472C4" w:themeColor="accent1"/>
-          <w:lang w:val="en-GB"/>
-        </w:rPr>
-        <w:t xml:space="preserve"> </w:t>
-      </w:r>
-      <w:r>
-        <w:rPr>
-          <w:i/>
-          <w:iCs/>
-          <w:color w:val="4472C4" w:themeColor="accent1"/>
-          <w:lang w:val="en-GB"/>
-        </w:rPr>
-        <w:t>“Guideline on Accessibility in Building Design”, published by the German Federal Ministry for the Environment, Nature Conservation, Building and Nuclear Safety (BMUB) in 2015</w:t>
-      </w:r>
-      <w:r>
-        <w:rPr>
-          <w:i/>
-          <w:iCs/>
-          <w:color w:val="4472C4" w:themeColor="accent1"/>
-          <w:lang w:val="en-GB"/>
-        </w:rPr>
-        <w:t>, “</w:t>
-      </w:r>
-      <w:r>
-        <w:rPr>
-          <w:color w:val="4472C4" w:themeColor="accent1"/>
-          <w:lang w:val="en-GB"/>
-        </w:rPr>
-        <w:t>A side-by-side use by people with and without impairments can be supported by furniture design</w:t>
-      </w:r>
-      <w:r>
-        <w:rPr>
-          <w:color w:val="4472C4" w:themeColor="accent1"/>
-          <w:lang w:val="en-GB"/>
-        </w:rPr>
-        <w:t>”</w:t>
+        <w:t xml:space="preserve">As suggested by the </w:t>
+      </w:r>
+      <w:r>
+        <w:rPr>
+          <w:i/>
+          <w:iCs/>
+          <w:color w:val="4472C4" w:themeColor="accent1"/>
+          <w:lang w:val="en-GB"/>
+        </w:rPr>
+        <w:t>“Guideline on Accessibility in Building Design”, published by the German Federal Ministry for the Environment, Nature Conservation, Building and Nuclear Safety (BMUB) in 2015, “</w:t>
+      </w:r>
+      <w:r>
+        <w:rPr>
+          <w:color w:val="4472C4" w:themeColor="accent1"/>
+          <w:lang w:val="en-GB"/>
+        </w:rPr>
+        <w:t>A side-by-side use by people with and without impairments can be supported by furniture design”</w:t>
       </w:r>
       <w:r>
         <w:rPr>
@@ -6463,49 +5432,7 @@
           <w:color w:val="4472C4" w:themeColor="accent1"/>
           <w:lang w:val="en-GB"/>
         </w:rPr>
-        <w:t xml:space="preserve">While an accessible website </w:t>
-      </w:r>
-      <w:r>
-        <w:rPr>
-          <w:color w:val="4472C4" w:themeColor="accent1"/>
-          <w:lang w:val="en-GB"/>
-        </w:rPr>
-        <w:t>for people with sensory impairments</w:t>
-      </w:r>
-      <w:r>
-        <w:rPr>
-          <w:color w:val="4472C4" w:themeColor="accent1"/>
-          <w:lang w:val="en-GB"/>
-        </w:rPr>
-        <w:t xml:space="preserve"> allows them to </w:t>
-      </w:r>
-      <w:r>
-        <w:rPr>
-          <w:color w:val="4472C4" w:themeColor="accent1"/>
-          <w:lang w:val="en-GB"/>
-        </w:rPr>
-        <w:t>inform themselves before visit</w:t>
-      </w:r>
-      <w:r>
-        <w:rPr>
-          <w:color w:val="4472C4" w:themeColor="accent1"/>
-          <w:lang w:val="en-GB"/>
-        </w:rPr>
-        <w:t>ing</w:t>
-      </w:r>
-      <w:r>
-        <w:rPr>
-          <w:color w:val="4472C4" w:themeColor="accent1"/>
-          <w:lang w:val="en-GB"/>
-        </w:rPr>
-        <w:t xml:space="preserve"> a building</w:t>
-      </w:r>
-      <w:r>
-        <w:rPr>
-          <w:color w:val="4472C4" w:themeColor="accent1"/>
-          <w:lang w:val="en-GB"/>
-        </w:rPr>
-        <w:t xml:space="preserve">, </w:t>
+        <w:t xml:space="preserve">While an accessible website for people with sensory impairments allows them to inform themselves before visiting a building, </w:t>
       </w:r>
       <w:r>
         <w:rPr>
@@ -6533,21 +5460,7 @@
           <w:color w:val="4472C4" w:themeColor="accent1"/>
           <w:lang w:val="en-GB"/>
         </w:rPr>
-        <w:t>is the</w:t>
-      </w:r>
-      <w:r>
-        <w:rPr>
-          <w:color w:val="4472C4" w:themeColor="accent1"/>
-          <w:lang w:val="en-GB"/>
-        </w:rPr>
-        <w:t xml:space="preserve"> starting point of any orientation system</w:t>
-      </w:r>
-      <w:r>
-        <w:rPr>
-          <w:color w:val="4472C4" w:themeColor="accent1"/>
-          <w:lang w:val="en-GB"/>
-        </w:rPr>
-        <w:t>.</w:t>
+        <w:t>is the starting point of any orientation system.</w:t>
       </w:r>
     </w:p>
     <w:p>
@@ -6568,55 +5481,16 @@
           <w:color w:val="4472C4" w:themeColor="accent1"/>
           <w:lang w:val="en-GB"/>
         </w:rPr>
-        <w:t xml:space="preserve">People with sensory impairments will be able to find the entrance </w:t>
-      </w:r>
-      <w:r>
-        <w:rPr>
-          <w:color w:val="4472C4" w:themeColor="accent1"/>
-          <w:lang w:val="en-GB"/>
-        </w:rPr>
-        <w:t xml:space="preserve">and </w:t>
-      </w:r>
-      <w:r>
-        <w:rPr>
-          <w:color w:val="4472C4" w:themeColor="accent1"/>
-          <w:lang w:val="en-GB"/>
-        </w:rPr>
-        <w:t>get their orientation if tactile and visual guidance aids are placed in the circulation areas for them to use. These should be embedded into existing barrier-free systems and be part of an overall concept. Furthermore, the distances to be covered should be kept small. Acoustic or electronic information may be employed as guidance elements in individual cases</w:t>
-      </w:r>
-      <w:r>
-        <w:rPr>
-          <w:color w:val="4472C4" w:themeColor="accent1"/>
-          <w:lang w:val="en-GB"/>
-        </w:rPr>
-        <w:t xml:space="preserve"> </w:t>
-      </w:r>
-      <w:r>
-        <w:rPr>
-          <w:i/>
-          <w:iCs/>
-          <w:color w:val="4472C4" w:themeColor="accent1"/>
-          <w:lang w:val="en-GB"/>
-        </w:rPr>
-        <w:t xml:space="preserve">(BMUB p. </w:t>
-      </w:r>
-      <w:r>
-        <w:rPr>
-          <w:i/>
-          <w:iCs/>
-          <w:color w:val="4472C4" w:themeColor="accent1"/>
-          <w:lang w:val="en-GB"/>
-        </w:rPr>
-        <w:t>57</w:t>
-      </w:r>
-      <w:r>
-        <w:rPr>
-          <w:i/>
-          <w:iCs/>
-          <w:color w:val="4472C4" w:themeColor="accent1"/>
-          <w:lang w:val="en-GB"/>
-        </w:rPr>
-        <w:t>).</w:t>
+        <w:t xml:space="preserve">People with sensory impairments will be able to find the entrance and get their orientation if tactile and visual guidance aids are placed in the circulation areas for them to use. These should be embedded into existing barrier-free systems and be part of an overall concept. Furthermore, the distances to be covered should be kept small. Acoustic or electronic information may be employed as guidance elements in individual cases </w:t>
+      </w:r>
+      <w:r>
+        <w:rPr>
+          <w:i/>
+          <w:iCs/>
+          <w:color w:val="4472C4" w:themeColor="accent1"/>
+          <w:lang w:val="en-GB"/>
+        </w:rPr>
+        <w:t>(BMUB p. 57).</w:t>
       </w:r>
     </w:p>
     <w:p>
@@ -6643,41 +5517,16 @@
           <w:lang w:val="en-GB"/>
         </w:rPr>
         <w:lastRenderedPageBreak/>
-        <w:t>familiar with the premises, they may require only little support for their orientation. In contrast, for visitor traffic a consistent orientation system should be installed</w:t>
-      </w:r>
-      <w:r>
-        <w:rPr>
-          <w:color w:val="4472C4" w:themeColor="accent1"/>
-          <w:lang w:val="en-GB"/>
-        </w:rPr>
-        <w:t xml:space="preserve"> </w:t>
-      </w:r>
-      <w:r>
-        <w:rPr>
-          <w:i/>
-          <w:iCs/>
-          <w:color w:val="4472C4" w:themeColor="accent1"/>
-          <w:lang w:val="en-GB"/>
-        </w:rPr>
-        <w:t>(BMUB p. 6</w:t>
-      </w:r>
-      <w:r>
-        <w:rPr>
-          <w:i/>
-          <w:iCs/>
-          <w:color w:val="4472C4" w:themeColor="accent1"/>
-          <w:lang w:val="en-GB"/>
-        </w:rPr>
-        <w:t>4</w:t>
-      </w:r>
-      <w:r>
-        <w:rPr>
-          <w:i/>
-          <w:iCs/>
-          <w:color w:val="4472C4" w:themeColor="accent1"/>
-          <w:lang w:val="en-GB"/>
-        </w:rPr>
-        <w:t>).</w:t>
+        <w:t xml:space="preserve">familiar with the premises, they may require only little support for their orientation. In contrast, for visitor traffic a consistent orientation system should be installed </w:t>
+      </w:r>
+      <w:r>
+        <w:rPr>
+          <w:i/>
+          <w:iCs/>
+          <w:color w:val="4472C4" w:themeColor="accent1"/>
+          <w:lang w:val="en-GB"/>
+        </w:rPr>
+        <w:t>(BMUB p. 64).</w:t>
       </w:r>
     </w:p>
     <w:p>
@@ -6723,14 +5572,7 @@
           <w:color w:val="4472C4" w:themeColor="accent1"/>
           <w:lang w:val="en-GB"/>
         </w:rPr>
-        <w:t xml:space="preserve"> </w:t>
-      </w:r>
-      <w:r>
-        <w:rPr>
-          <w:color w:val="4472C4" w:themeColor="accent1"/>
-          <w:lang w:val="en-GB"/>
-        </w:rPr>
-        <w:t>provided both in an embossed pyramid writing style and in Braille</w:t>
+        <w:t xml:space="preserve"> provided both in an embossed pyramid writing style and in Braille</w:t>
       </w:r>
       <w:r>
         <w:rPr>
@@ -6744,76 +5586,23 @@
           <w:color w:val="4472C4" w:themeColor="accent1"/>
           <w:lang w:val="en-GB"/>
         </w:rPr>
-        <w:t xml:space="preserve">Tactile information (in Braille, embossed letters, or easy-to-understand symbols) can </w:t>
-      </w:r>
-      <w:r>
-        <w:rPr>
-          <w:color w:val="4472C4" w:themeColor="accent1"/>
-          <w:lang w:val="en-GB"/>
-        </w:rPr>
-        <w:t xml:space="preserve">also </w:t>
-      </w:r>
-      <w:r>
-        <w:rPr>
-          <w:color w:val="4472C4" w:themeColor="accent1"/>
-          <w:lang w:val="en-GB"/>
-        </w:rPr>
-        <w:t>be incorporated into handrails infor</w:t>
-      </w:r>
-      <w:r>
-        <w:rPr>
-          <w:color w:val="4472C4" w:themeColor="accent1"/>
-          <w:lang w:val="en-GB"/>
-        </w:rPr>
-        <w:t>ming the user</w:t>
-      </w:r>
-      <w:r>
-        <w:rPr>
-          <w:color w:val="4472C4" w:themeColor="accent1"/>
-          <w:lang w:val="en-GB"/>
-        </w:rPr>
-        <w:t xml:space="preserve"> on the floor of the building or what routing to follow. </w:t>
-      </w:r>
-      <w:r>
-        <w:rPr>
-          <w:color w:val="4472C4" w:themeColor="accent1"/>
-          <w:lang w:val="en-GB"/>
-        </w:rPr>
-        <w:t>To be noted that handrails can also be employed at horizontal levels such as in corridors.</w:t>
-      </w:r>
-      <w:r>
-        <w:rPr>
-          <w:color w:val="4472C4" w:themeColor="accent1"/>
-          <w:lang w:val="en-GB"/>
-        </w:rPr>
-        <w:t xml:space="preserve"> </w:t>
-      </w:r>
-      <w:r>
-        <w:rPr>
-          <w:i/>
-          <w:iCs/>
-          <w:color w:val="4472C4" w:themeColor="accent1"/>
-          <w:lang w:val="en-GB"/>
-        </w:rPr>
-        <w:t xml:space="preserve">(BMUB p. </w:t>
-      </w:r>
-      <w:r>
-        <w:rPr>
-          <w:i/>
-          <w:iCs/>
-          <w:color w:val="4472C4" w:themeColor="accent1"/>
-          <w:lang w:val="en-GB"/>
-        </w:rPr>
-        <w:t>68</w:t>
-      </w:r>
-      <w:r>
-        <w:rPr>
-          <w:i/>
-          <w:iCs/>
-          <w:color w:val="4472C4" w:themeColor="accent1"/>
-          <w:lang w:val="en-GB"/>
-        </w:rPr>
-        <w:t>).</w:t>
+        <w:t xml:space="preserve">Tactile information (in Braille, embossed letters, or easy-to-understand symbols) can also be incorporated into handrails informing the user on the floor of the building or what routing to follow. </w:t>
+      </w:r>
+      <w:r>
+        <w:rPr>
+          <w:color w:val="4472C4" w:themeColor="accent1"/>
+          <w:lang w:val="en-GB"/>
+        </w:rPr>
+        <w:t xml:space="preserve">To be noted that handrails can also be employed at horizontal levels such as in corridors. </w:t>
+      </w:r>
+      <w:r>
+        <w:rPr>
+          <w:i/>
+          <w:iCs/>
+          <w:color w:val="4472C4" w:themeColor="accent1"/>
+          <w:lang w:val="en-GB"/>
+        </w:rPr>
+        <w:t>(BMUB p. 68).</w:t>
       </w:r>
     </w:p>
     <w:p>
@@ -6832,7 +5621,90 @@
           <w:color w:val="4472C4" w:themeColor="accent1"/>
           <w:lang w:val="en-GB"/>
         </w:rPr>
-        <w:t>It is important to ensure that the information can always be found in the same spot on the handrail, preferably on the slanted part of the handrail on the right side, directly above the first and last treads</w:t>
+        <w:t xml:space="preserve">It is important to ensure that the information can always be found in the same spot on the handrail, preferably on the slanted part of the handrail on the right side, directly above the first and last treads </w:t>
+      </w:r>
+      <w:r>
+        <w:rPr>
+          <w:i/>
+          <w:iCs/>
+          <w:color w:val="4472C4" w:themeColor="accent1"/>
+          <w:lang w:val="en-GB"/>
+        </w:rPr>
+        <w:t>(BMUB p. 116).</w:t>
+      </w:r>
+    </w:p>
+    <w:p>
+      <w:pPr>
+        <w:pStyle w:val="ListParagraph"/>
+        <w:ind w:left="1066"/>
+        <w:jc w:val="both"/>
+        <w:rPr>
+          <w:color w:val="4472C4" w:themeColor="accent1"/>
+          <w:lang w:val="en-GB"/>
+        </w:rPr>
+      </w:pPr>
+      <w:r>
+        <w:rPr>
+          <w:color w:val="4472C4" w:themeColor="accent1"/>
+          <w:lang w:val="en-GB"/>
+        </w:rPr>
+        <w:t>For guidance</w:t>
+      </w:r>
+      <w:r>
+        <w:rPr>
+          <w:color w:val="4472C4" w:themeColor="accent1"/>
+          <w:lang w:val="en-GB"/>
+        </w:rPr>
+        <w:t xml:space="preserve">, both </w:t>
+      </w:r>
+      <w:r>
+        <w:rPr>
+          <w:color w:val="4472C4" w:themeColor="accent1"/>
+          <w:lang w:val="en-GB"/>
+        </w:rPr>
+        <w:t xml:space="preserve">special elements forming a closed system, </w:t>
+      </w:r>
+      <w:r>
+        <w:rPr>
+          <w:color w:val="4472C4" w:themeColor="accent1"/>
+          <w:lang w:val="en-GB"/>
+        </w:rPr>
+        <w:t>and</w:t>
+      </w:r>
+      <w:r>
+        <w:rPr>
+          <w:color w:val="4472C4" w:themeColor="accent1"/>
+          <w:lang w:val="en-GB"/>
+        </w:rPr>
+        <w:t xml:space="preserve"> common elements designed to serve</w:t>
+      </w:r>
+      <w:r>
+        <w:rPr>
+          <w:color w:val="4472C4" w:themeColor="accent1"/>
+          <w:lang w:val="en-GB"/>
+        </w:rPr>
+        <w:t xml:space="preserve"> also as</w:t>
+      </w:r>
+      <w:r>
+        <w:rPr>
+          <w:color w:val="4472C4" w:themeColor="accent1"/>
+          <w:lang w:val="en-GB"/>
+        </w:rPr>
+        <w:t xml:space="preserve"> guidance</w:t>
+      </w:r>
+      <w:r>
+        <w:rPr>
+          <w:color w:val="4472C4" w:themeColor="accent1"/>
+          <w:lang w:val="en-GB"/>
+        </w:rPr>
+        <w:t xml:space="preserve"> tools can be used</w:t>
+      </w:r>
+      <w:r>
+        <w:rPr>
+          <w:color w:val="4472C4" w:themeColor="accent1"/>
+          <w:lang w:val="en-GB"/>
+        </w:rPr>
+        <w:t>.</w:t>
       </w:r>
       <w:r>
         <w:rPr>
@@ -6841,33 +5713,6 @@
         </w:rPr>
         <w:t xml:space="preserve"> </w:t>
       </w:r>
-      <w:r>
-        <w:rPr>
-          <w:i/>
-          <w:iCs/>
-          <w:color w:val="4472C4" w:themeColor="accent1"/>
-          <w:lang w:val="en-GB"/>
-        </w:rPr>
-        <w:t xml:space="preserve">(BMUB p. </w:t>
-      </w:r>
-      <w:r>
-        <w:rPr>
-          <w:i/>
-          <w:iCs/>
-          <w:color w:val="4472C4" w:themeColor="accent1"/>
-          <w:lang w:val="en-GB"/>
-        </w:rPr>
-        <w:t>116</w:t>
-      </w:r>
-      <w:r>
-        <w:rPr>
-          <w:i/>
-          <w:iCs/>
-          <w:color w:val="4472C4" w:themeColor="accent1"/>
-          <w:lang w:val="en-GB"/>
-        </w:rPr>
-        <w:t>).</w:t>
-      </w:r>
     </w:p>
     <w:p>
       <w:pPr>
@@ -6884,94 +5729,6 @@
           <w:color w:val="4472C4" w:themeColor="accent1"/>
           <w:lang w:val="en-GB"/>
         </w:rPr>
-        <w:t>For guidance</w:t>
-      </w:r>
-      <w:r>
-        <w:rPr>
-          <w:color w:val="4472C4" w:themeColor="accent1"/>
-          <w:lang w:val="en-GB"/>
-        </w:rPr>
-        <w:t xml:space="preserve">, both </w:t>
-      </w:r>
-      <w:r>
-        <w:rPr>
-          <w:color w:val="4472C4" w:themeColor="accent1"/>
-          <w:lang w:val="en-GB"/>
-        </w:rPr>
-        <w:t>special elements forming a closed system</w:t>
-      </w:r>
-      <w:r>
-        <w:rPr>
-          <w:color w:val="4472C4" w:themeColor="accent1"/>
-          <w:lang w:val="en-GB"/>
-        </w:rPr>
-        <w:t xml:space="preserve">, </w:t>
-      </w:r>
-      <w:r>
-        <w:rPr>
-          <w:color w:val="4472C4" w:themeColor="accent1"/>
-          <w:lang w:val="en-GB"/>
-        </w:rPr>
-        <w:t>and</w:t>
-      </w:r>
-      <w:r>
-        <w:rPr>
-          <w:color w:val="4472C4" w:themeColor="accent1"/>
-          <w:lang w:val="en-GB"/>
-        </w:rPr>
-        <w:t xml:space="preserve"> common elements designed to serve</w:t>
-      </w:r>
-      <w:r>
-        <w:rPr>
-          <w:color w:val="4472C4" w:themeColor="accent1"/>
-          <w:lang w:val="en-GB"/>
-        </w:rPr>
-        <w:t xml:space="preserve"> also as</w:t>
-      </w:r>
-      <w:r>
-        <w:rPr>
-          <w:color w:val="4472C4" w:themeColor="accent1"/>
-          <w:lang w:val="en-GB"/>
-        </w:rPr>
-        <w:t xml:space="preserve"> guidance</w:t>
-      </w:r>
-      <w:r>
-        <w:rPr>
-          <w:color w:val="4472C4" w:themeColor="accent1"/>
-          <w:lang w:val="en-GB"/>
-        </w:rPr>
-        <w:t xml:space="preserve"> tools can be used</w:t>
-      </w:r>
-      <w:r>
-        <w:rPr>
-          <w:color w:val="4472C4" w:themeColor="accent1"/>
-          <w:lang w:val="en-GB"/>
-        </w:rPr>
-        <w:t>.</w:t>
-      </w:r>
-      <w:r>
-        <w:rPr>
-          <w:color w:val="4472C4" w:themeColor="accent1"/>
-          <w:lang w:val="en-GB"/>
-        </w:rPr>
-        <w:t xml:space="preserve"> </w:t>
-      </w:r>
-    </w:p>
-    <w:p>
-      <w:pPr>
-        <w:pStyle w:val="ListParagraph"/>
-        <w:ind w:left="1066"/>
-        <w:jc w:val="both"/>
-        <w:rPr>
-          <w:color w:val="4472C4" w:themeColor="accent1"/>
-          <w:lang w:val="en-GB"/>
-        </w:rPr>
-      </w:pPr>
-      <w:r>
-        <w:rPr>
-          <w:color w:val="4472C4" w:themeColor="accent1"/>
-          <w:lang w:val="en-GB"/>
-        </w:rPr>
         <w:t>In interior spaces, the guidance character of the elements can be ensured via tactile or visual information and contrasts</w:t>
       </w:r>
       <w:r>
@@ -7000,28 +5757,14 @@
           <w:color w:val="4472C4" w:themeColor="accent1"/>
           <w:lang w:val="en-GB"/>
         </w:rPr>
-        <w:t xml:space="preserve"> </w:t>
-      </w:r>
-      <w:r>
-        <w:rPr>
-          <w:color w:val="4472C4" w:themeColor="accent1"/>
-          <w:lang w:val="en-GB"/>
-        </w:rPr>
-        <w:t xml:space="preserve">buildings walls, </w:t>
-      </w:r>
-      <w:r>
-        <w:rPr>
-          <w:color w:val="4472C4" w:themeColor="accent1"/>
-          <w:lang w:val="en-GB"/>
-        </w:rPr>
-        <w:t>h</w:t>
-      </w:r>
-      <w:r>
-        <w:rPr>
-          <w:color w:val="4472C4" w:themeColor="accent1"/>
-          <w:lang w:val="en-GB"/>
-        </w:rPr>
-        <w:t xml:space="preserve">igh-contrast </w:t>
+        <w:t xml:space="preserve"> buildings walls, </w:t>
+      </w:r>
+      <w:r>
+        <w:rPr>
+          <w:color w:val="4472C4" w:themeColor="accent1"/>
+          <w:lang w:val="en-GB"/>
+        </w:rPr>
+        <w:t xml:space="preserve">high-contrast </w:t>
       </w:r>
       <w:r>
         <w:rPr>
@@ -7117,49 +5860,7 @@
           <w:color w:val="4472C4" w:themeColor="accent1"/>
           <w:lang w:val="en-GB"/>
         </w:rPr>
-        <w:t>In exterior spaces, guidance elements can be employed as guiding lines</w:t>
-      </w:r>
-      <w:r>
-        <w:rPr>
-          <w:color w:val="4472C4" w:themeColor="accent1"/>
-          <w:lang w:val="en-GB"/>
-        </w:rPr>
-        <w:t>,</w:t>
-      </w:r>
-      <w:r>
-        <w:rPr>
-          <w:color w:val="4472C4" w:themeColor="accent1"/>
-          <w:lang w:val="en-GB"/>
-        </w:rPr>
-        <w:t xml:space="preserve"> ensuring consistent tactile detection of paths. Elements that serve as </w:t>
-      </w:r>
-      <w:r>
-        <w:rPr>
-          <w:color w:val="4472C4" w:themeColor="accent1"/>
-          <w:lang w:val="en-GB"/>
-        </w:rPr>
-        <w:t xml:space="preserve">external </w:t>
-      </w:r>
-      <w:r>
-        <w:rPr>
-          <w:color w:val="4472C4" w:themeColor="accent1"/>
-          <w:lang w:val="en-GB"/>
-        </w:rPr>
-        <w:t xml:space="preserve">guidance tools can be </w:t>
-      </w:r>
-      <w:r>
-        <w:rPr>
-          <w:color w:val="4472C4" w:themeColor="accent1"/>
-          <w:lang w:val="en-GB"/>
-        </w:rPr>
-        <w:t>c</w:t>
-      </w:r>
-      <w:r>
-        <w:rPr>
-          <w:color w:val="4472C4" w:themeColor="accent1"/>
-          <w:lang w:val="en-GB"/>
-        </w:rPr>
-        <w:t>ontinuous ledges along walls, brick benches, lawn edges, drainage channels, as well as changes in surface materials that are clearly discernible for tactile, visual, and, where appropriate, auditory perception.</w:t>
+        <w:t>In exterior spaces, guidance elements can be employed as guiding lines, ensuring consistent tactile detection of paths. Elements that serve as external guidance tools can be continuous ledges along walls, brick benches, lawn edges, drainage channels, as well as changes in surface materials that are clearly discernible for tactile, visual, and, where appropriate, auditory perception.</w:t>
       </w:r>
     </w:p>
     <w:p>
@@ -7178,77 +5879,14 @@
           <w:color w:val="4472C4" w:themeColor="accent1"/>
           <w:lang w:val="en-GB"/>
         </w:rPr>
-        <w:t>Zoning is another requirement for buildings’ accessibility; a</w:t>
-      </w:r>
-      <w:r>
-        <w:rPr>
-          <w:color w:val="4472C4" w:themeColor="accent1"/>
-          <w:lang w:val="en-GB"/>
-        </w:rPr>
-        <w:t xml:space="preserve"> range of floor materials with different tactile and visual surfaces can be used for interior zoning as they can for exterior zoning. They can help to delineate obstacle-free movement areas from areas for furniture and opening doors. The wall design can be included as an additional aid.</w:t>
-      </w:r>
-      <w:r>
-        <w:rPr>
-          <w:color w:val="4472C4" w:themeColor="accent1"/>
-          <w:lang w:val="en-GB"/>
-        </w:rPr>
-        <w:t xml:space="preserve"> M</w:t>
-      </w:r>
-      <w:r>
-        <w:rPr>
-          <w:color w:val="4472C4" w:themeColor="accent1"/>
-          <w:lang w:val="en-GB"/>
-        </w:rPr>
-        <w:t>ovement areas</w:t>
-      </w:r>
-      <w:r>
-        <w:rPr>
-          <w:color w:val="4472C4" w:themeColor="accent1"/>
-          <w:lang w:val="en-GB"/>
-        </w:rPr>
-        <w:t xml:space="preserve">, </w:t>
-      </w:r>
-      <w:r>
-        <w:rPr>
-          <w:color w:val="4472C4" w:themeColor="accent1"/>
-          <w:lang w:val="en-GB"/>
-        </w:rPr>
-        <w:t>free of fixtures and</w:t>
-      </w:r>
-      <w:r>
-        <w:rPr>
-          <w:color w:val="4472C4" w:themeColor="accent1"/>
-          <w:lang w:val="en-GB"/>
-        </w:rPr>
-        <w:t xml:space="preserve"> obstacles,</w:t>
-      </w:r>
-      <w:r>
-        <w:rPr>
-          <w:color w:val="4472C4" w:themeColor="accent1"/>
-          <w:lang w:val="en-GB"/>
-        </w:rPr>
-        <w:t xml:space="preserve"> and common</w:t>
-      </w:r>
-      <w:r>
-        <w:rPr>
-          <w:color w:val="4472C4" w:themeColor="accent1"/>
-          <w:lang w:val="en-GB"/>
-        </w:rPr>
-        <w:t xml:space="preserve"> areas, where furniture is placed,</w:t>
-      </w:r>
-      <w:r>
-        <w:rPr>
-          <w:color w:val="4472C4" w:themeColor="accent1"/>
-          <w:lang w:val="en-GB"/>
-        </w:rPr>
-        <w:t xml:space="preserve"> </w:t>
-      </w:r>
-      <w:r>
-        <w:rPr>
-          <w:color w:val="4472C4" w:themeColor="accent1"/>
-          <w:lang w:val="en-GB"/>
-        </w:rPr>
-        <w:t>should be clearly discernible from one another</w:t>
+        <w:t>Zoning is another requirement for buildings’ accessibility; a range of floor materials with different tactile and visual surfaces can be used for interior zoning as they can for exterior zoning. They can help to delineate obstacle-free movement areas from areas for furniture and opening doors. The wall design can be included as an additional aid.</w:t>
+      </w:r>
+      <w:r>
+        <w:rPr>
+          <w:color w:val="4472C4" w:themeColor="accent1"/>
+          <w:lang w:val="en-GB"/>
+        </w:rPr>
+        <w:t xml:space="preserve"> Movement areas, free of fixtures and obstacles, and common areas, where furniture is placed, should be clearly discernible from one another</w:t>
       </w:r>
       <w:r>
         <w:rPr>
@@ -7285,139 +5923,16 @@
           <w:color w:val="4472C4" w:themeColor="accent1"/>
           <w:lang w:val="en-GB"/>
         </w:rPr>
-        <w:t>Ground</w:t>
-      </w:r>
-      <w:r>
-        <w:rPr>
-          <w:color w:val="4472C4" w:themeColor="accent1"/>
-          <w:lang w:val="en-GB"/>
-        </w:rPr>
-        <w:t xml:space="preserve"> surface indicators</w:t>
-      </w:r>
-      <w:r>
-        <w:rPr>
-          <w:color w:val="4472C4" w:themeColor="accent1"/>
-          <w:lang w:val="en-GB"/>
-        </w:rPr>
-        <w:t xml:space="preserve"> consist </w:t>
-      </w:r>
-      <w:r>
-        <w:rPr>
-          <w:color w:val="4472C4" w:themeColor="accent1"/>
-          <w:lang w:val="en-GB"/>
-        </w:rPr>
-        <w:t>of a standardised sequence of structural ground elements with a high tactile, visual, and where appropriate, acoustic contrast to the surrounding flooring</w:t>
-      </w:r>
-      <w:r>
-        <w:rPr>
-          <w:color w:val="4472C4" w:themeColor="accent1"/>
-          <w:lang w:val="en-GB"/>
-        </w:rPr>
-        <w:t xml:space="preserve"> and their use</w:t>
-      </w:r>
-      <w:r>
-        <w:rPr>
-          <w:color w:val="4472C4" w:themeColor="accent1"/>
-          <w:lang w:val="en-GB"/>
-        </w:rPr>
-        <w:t xml:space="preserve"> is to be avoided in interior spaces</w:t>
-      </w:r>
-      <w:r>
-        <w:rPr>
-          <w:color w:val="4472C4" w:themeColor="accent1"/>
-          <w:lang w:val="en-GB"/>
-        </w:rPr>
-        <w:t xml:space="preserve"> and acceptable in exterior ones. They should be used </w:t>
-      </w:r>
-      <w:r>
-        <w:rPr>
-          <w:color w:val="4472C4" w:themeColor="accent1"/>
-          <w:lang w:val="en-GB"/>
-        </w:rPr>
-        <w:t>as guidance systems</w:t>
-      </w:r>
-      <w:r>
-        <w:rPr>
-          <w:color w:val="4472C4" w:themeColor="accent1"/>
-          <w:lang w:val="en-GB"/>
-        </w:rPr>
-        <w:t xml:space="preserve"> in external spaces </w:t>
-      </w:r>
-      <w:r>
-        <w:rPr>
-          <w:color w:val="4472C4" w:themeColor="accent1"/>
-          <w:lang w:val="en-GB"/>
-        </w:rPr>
-        <w:t>if no consistent orientation and guidance system can be implemented using the guidance elements for exterior spaces described</w:t>
-      </w:r>
-      <w:r>
-        <w:rPr>
-          <w:color w:val="4472C4" w:themeColor="accent1"/>
-          <w:lang w:val="en-GB"/>
-        </w:rPr>
-        <w:t xml:space="preserve"> before</w:t>
-      </w:r>
-      <w:r>
-        <w:rPr>
-          <w:color w:val="4472C4" w:themeColor="accent1"/>
-          <w:lang w:val="en-GB"/>
-        </w:rPr>
-        <w:t xml:space="preserve">. </w:t>
-      </w:r>
-      <w:r>
-        <w:rPr>
-          <w:color w:val="4472C4" w:themeColor="accent1"/>
-          <w:lang w:val="en-GB"/>
-        </w:rPr>
-        <w:t>G</w:t>
-      </w:r>
-      <w:r>
-        <w:rPr>
-          <w:color w:val="4472C4" w:themeColor="accent1"/>
-          <w:lang w:val="en-GB"/>
-        </w:rPr>
-        <w:t xml:space="preserve">round surface indicators </w:t>
-      </w:r>
-      <w:r>
-        <w:rPr>
-          <w:color w:val="4472C4" w:themeColor="accent1"/>
-          <w:lang w:val="en-GB"/>
-        </w:rPr>
-        <w:t xml:space="preserve">should </w:t>
-      </w:r>
-      <w:r>
-        <w:rPr>
-          <w:color w:val="4472C4" w:themeColor="accent1"/>
-          <w:lang w:val="en-GB"/>
-        </w:rPr>
-        <w:t xml:space="preserve">also be used in cases of hazardous or poorly visible locations </w:t>
-      </w:r>
-      <w:r>
-        <w:rPr>
-          <w:i/>
-          <w:iCs/>
-          <w:color w:val="4472C4" w:themeColor="accent1"/>
-          <w:lang w:val="en-GB"/>
-        </w:rPr>
-        <w:t xml:space="preserve">(BMUB p. </w:t>
-      </w:r>
-      <w:r>
-        <w:rPr>
-          <w:i/>
-          <w:iCs/>
-          <w:color w:val="4472C4" w:themeColor="accent1"/>
-          <w:lang w:val="en-GB"/>
-        </w:rPr>
-        <w:t>73)</w:t>
-      </w:r>
-      <w:r>
-        <w:rPr>
-          <w:i/>
-          <w:iCs/>
-          <w:color w:val="4472C4" w:themeColor="accent1"/>
-          <w:lang w:val="en-GB"/>
-        </w:rPr>
-        <w:t>.</w:t>
+        <w:t xml:space="preserve">Ground surface indicators consist of a standardised sequence of structural ground elements with a high tactile, visual, and where appropriate, acoustic contrast to the surrounding flooring and their use is to be avoided in interior spaces and acceptable in exterior ones. They should be used as guidance systems in external spaces if no consistent orientation and guidance system can be implemented using the guidance elements for exterior spaces described before. Ground surface indicators should also be used in cases of hazardous or poorly visible locations </w:t>
+      </w:r>
+      <w:r>
+        <w:rPr>
+          <w:i/>
+          <w:iCs/>
+          <w:color w:val="4472C4" w:themeColor="accent1"/>
+          <w:lang w:val="en-GB"/>
+        </w:rPr>
+        <w:t>(BMUB p. 73).</w:t>
       </w:r>
     </w:p>
     <w:p>
@@ -7434,118 +5949,16 @@
           <w:color w:val="4472C4" w:themeColor="accent1"/>
           <w:lang w:val="en-GB"/>
         </w:rPr>
-        <w:t xml:space="preserve">Another orientation and guidance tool in interior and exterior spaces is </w:t>
-      </w:r>
-      <w:r>
-        <w:rPr>
-          <w:color w:val="4472C4" w:themeColor="accent1"/>
-          <w:lang w:val="en-GB"/>
-        </w:rPr>
-        <w:t>contrast</w:t>
-      </w:r>
-      <w:r>
-        <w:rPr>
-          <w:color w:val="4472C4" w:themeColor="accent1"/>
-          <w:lang w:val="en-GB"/>
-        </w:rPr>
-        <w:t>.</w:t>
-      </w:r>
-      <w:r>
-        <w:rPr>
-          <w:color w:val="4472C4" w:themeColor="accent1"/>
-          <w:lang w:val="en-GB"/>
-        </w:rPr>
-        <w:t xml:space="preserve"> The detectability of stairs, fixtures, parking spaces, and orientation systems for people with sensory impairments is based mainly on visual and tactile contrasts. Elements envisaged for providing guidance should feature a visual contrast to their surrounding environment</w:t>
-      </w:r>
-      <w:r>
-        <w:rPr>
-          <w:color w:val="4472C4" w:themeColor="accent1"/>
-          <w:lang w:val="en-GB"/>
-        </w:rPr>
-        <w:t xml:space="preserve">, </w:t>
-      </w:r>
-      <w:r>
-        <w:rPr>
-          <w:color w:val="4472C4" w:themeColor="accent1"/>
-          <w:lang w:val="en-GB"/>
-        </w:rPr>
-        <w:t xml:space="preserve">a light colour material </w:t>
-      </w:r>
-      <w:r>
-        <w:rPr>
-          <w:color w:val="4472C4" w:themeColor="accent1"/>
-          <w:lang w:val="en-GB"/>
-        </w:rPr>
-        <w:t xml:space="preserve">is to be preferred because easier to detect </w:t>
-      </w:r>
-      <w:r>
-        <w:rPr>
-          <w:color w:val="4472C4" w:themeColor="accent1"/>
-          <w:lang w:val="en-GB"/>
-        </w:rPr>
-        <w:t>by people with poor eyesight. However, maximising contrasts does not automatically generate better recognition as it becomes harder to distinguish between important and unimportant information. The contrasts should be appropriate for the individual situation and the specific application</w:t>
-      </w:r>
-      <w:r>
-        <w:rPr>
-          <w:color w:val="4472C4" w:themeColor="accent1"/>
-          <w:lang w:val="en-GB"/>
-        </w:rPr>
-        <w:t xml:space="preserve"> and w</w:t>
-      </w:r>
-      <w:r>
-        <w:rPr>
-          <w:color w:val="4472C4" w:themeColor="accent1"/>
-          <w:lang w:val="en-GB"/>
-        </w:rPr>
-        <w:t>arnings should always be marked more prominently than guidance elements</w:t>
-      </w:r>
-      <w:r>
-        <w:rPr>
-          <w:color w:val="4472C4" w:themeColor="accent1"/>
-          <w:lang w:val="en-GB"/>
-        </w:rPr>
-        <w:t xml:space="preserve">. </w:t>
-      </w:r>
-      <w:r>
-        <w:rPr>
-          <w:color w:val="4472C4" w:themeColor="accent1"/>
-          <w:lang w:val="en-GB"/>
-        </w:rPr>
-        <w:t>Specular reflection is to be avoided</w:t>
-      </w:r>
-      <w:r>
-        <w:rPr>
-          <w:color w:val="4472C4" w:themeColor="accent1"/>
-          <w:lang w:val="en-GB"/>
-        </w:rPr>
-        <w:t xml:space="preserve"> </w:t>
-      </w:r>
-      <w:r>
-        <w:rPr>
-          <w:i/>
-          <w:iCs/>
-          <w:color w:val="4472C4" w:themeColor="accent1"/>
-          <w:lang w:val="en-GB"/>
-        </w:rPr>
-        <w:t>(BMUB p. 7</w:t>
-      </w:r>
-      <w:r>
-        <w:rPr>
-          <w:i/>
-          <w:iCs/>
-          <w:color w:val="4472C4" w:themeColor="accent1"/>
-          <w:lang w:val="en-GB"/>
-        </w:rPr>
-        <w:t>5</w:t>
-      </w:r>
-      <w:r>
-        <w:rPr>
-          <w:i/>
-          <w:iCs/>
-          <w:color w:val="4472C4" w:themeColor="accent1"/>
-          <w:lang w:val="en-GB"/>
-        </w:rPr>
-        <w:t>).</w:t>
+        <w:t xml:space="preserve">Another orientation and guidance tool in interior and exterior spaces is contrast. The detectability of stairs, fixtures, parking spaces, and orientation systems for people with sensory impairments is based mainly on visual and tactile contrasts. Elements envisaged for providing guidance should feature a visual contrast to their surrounding environment, a light colour material is to be preferred because easier to detect by people with poor eyesight. However, maximising contrasts does not automatically generate better recognition as it becomes harder to distinguish between important and unimportant information. The contrasts should be appropriate for the individual situation and the specific application and warnings should always be marked more prominently than guidance elements. Specular reflection is to be avoided </w:t>
+      </w:r>
+      <w:r>
+        <w:rPr>
+          <w:i/>
+          <w:iCs/>
+          <w:color w:val="4472C4" w:themeColor="accent1"/>
+          <w:lang w:val="en-GB"/>
+        </w:rPr>
+        <w:t>(BMUB p. 75).</w:t>
       </w:r>
     </w:p>
     <w:p>
@@ -7567,41 +5980,16 @@
           <w:lang w:val="en-GB"/>
         </w:rPr>
         <w:lastRenderedPageBreak/>
-        <w:t>To be noted that a bi-sensory approach is the basis for conveying information to people with sensory impairments, i.e., information is conveyed using at least two senses. Information may be conveyed in tactile, visual and/ or acoustic ways</w:t>
-      </w:r>
-      <w:r>
-        <w:rPr>
-          <w:color w:val="4472C4" w:themeColor="accent1"/>
-          <w:lang w:val="en-GB"/>
-        </w:rPr>
-        <w:t xml:space="preserve"> </w:t>
-      </w:r>
-      <w:r>
-        <w:rPr>
-          <w:i/>
-          <w:iCs/>
-          <w:color w:val="4472C4" w:themeColor="accent1"/>
-          <w:lang w:val="en-GB"/>
-        </w:rPr>
-        <w:t xml:space="preserve">(BMUB p. </w:t>
-      </w:r>
-      <w:r>
-        <w:rPr>
-          <w:i/>
-          <w:iCs/>
-          <w:color w:val="4472C4" w:themeColor="accent1"/>
-          <w:lang w:val="en-GB"/>
-        </w:rPr>
-        <w:t>64)</w:t>
-      </w:r>
-      <w:r>
-        <w:rPr>
-          <w:i/>
-          <w:iCs/>
-          <w:color w:val="4472C4" w:themeColor="accent1"/>
-          <w:lang w:val="en-GB"/>
-        </w:rPr>
-        <w:t>.</w:t>
+        <w:t xml:space="preserve">To be noted that a bi-sensory approach is the basis for conveying information to people with sensory impairments, i.e., information is conveyed using at least two senses. Information may be conveyed in tactile, visual and/ or acoustic ways </w:t>
+      </w:r>
+      <w:r>
+        <w:rPr>
+          <w:i/>
+          <w:iCs/>
+          <w:color w:val="4472C4" w:themeColor="accent1"/>
+          <w:lang w:val="en-GB"/>
+        </w:rPr>
+        <w:t>(BMUB p. 64).</w:t>
       </w:r>
     </w:p>
     <w:p>
@@ -7665,25 +6053,7 @@
           <w:color w:val="4472C4" w:themeColor="accent1"/>
           <w:lang w:val="en-GB"/>
         </w:rPr>
-        <w:t xml:space="preserve"> of surfaces that can be used for guidance and because of the uniform flooring material used in the external areas of the facilities. To be noted that g</w:t>
-      </w:r>
-      <w:r>
-        <w:rPr>
-          <w:i/>
-          <w:iCs/>
-          <w:color w:val="4472C4" w:themeColor="accent1"/>
-          <w:lang w:val="en-GB"/>
-        </w:rPr>
-        <w:t>round surface indicators</w:t>
-      </w:r>
-      <w:r>
-        <w:rPr>
-          <w:i/>
-          <w:iCs/>
-          <w:color w:val="4472C4" w:themeColor="accent1"/>
-          <w:lang w:val="en-GB"/>
-        </w:rPr>
-        <w:t xml:space="preserve"> are used at crossroads and up to the limit of campus area, but not between the buildings. </w:t>
+        <w:t xml:space="preserve"> of surfaces that can be used for guidance and because of the uniform flooring material used in the external areas of the facilities. To be noted that ground surface indicators are used at crossroads and up to the limit of campus area, but not between the buildings. </w:t>
       </w:r>
     </w:p>
     <w:p>
@@ -7706,25 +6076,7 @@
           <w:color w:val="4472C4" w:themeColor="accent1"/>
           <w:lang w:val="en-GB"/>
         </w:rPr>
-        <w:t xml:space="preserve">In addition, the absence of a </w:t>
-      </w:r>
-      <w:r>
-        <w:rPr>
-          <w:i/>
-          <w:iCs/>
-          <w:color w:val="4472C4" w:themeColor="accent1"/>
-          <w:lang w:val="en-GB"/>
-        </w:rPr>
-        <w:t>tactile layout plan</w:t>
-      </w:r>
-      <w:r>
-        <w:rPr>
-          <w:i/>
-          <w:iCs/>
-          <w:color w:val="4472C4" w:themeColor="accent1"/>
-          <w:lang w:val="en-GB"/>
-        </w:rPr>
-        <w:t xml:space="preserve"> at the access points and the missing indications in braille or embossed letters</w:t>
+        <w:t>In addition, the absence of a tactile layout plan at the access points and the missing indications in braille or embossed letters</w:t>
       </w:r>
       <w:r>
         <w:rPr>
@@ -7792,25 +6144,7 @@
           <w:color w:val="4472C4" w:themeColor="accent1"/>
           <w:lang w:val="en-GB"/>
         </w:rPr>
-        <w:t xml:space="preserve">An auditory alternative should not be necessary if the tactile alternative to the visual conveying of </w:t>
-      </w:r>
-      <w:r>
-        <w:rPr>
-          <w:i/>
-          <w:iCs/>
-          <w:color w:val="4472C4" w:themeColor="accent1"/>
-          <w:lang w:val="en-GB"/>
-        </w:rPr>
-        <w:t xml:space="preserve">information </w:t>
-      </w:r>
-      <w:r>
-        <w:rPr>
-          <w:i/>
-          <w:iCs/>
-          <w:color w:val="4472C4" w:themeColor="accent1"/>
-          <w:lang w:val="en-GB"/>
-        </w:rPr>
-        <w:t>was present.</w:t>
+        <w:t>An auditory alternative should not be necessary if the tactile alternative to the visual conveying of information was present.</w:t>
       </w:r>
     </w:p>
     <w:p>
@@ -8110,16 +6444,7 @@
           <w:color w:val="4472C4" w:themeColor="accent1"/>
           <w:lang w:val="en-GB"/>
         </w:rPr>
-        <w:t>2015)</w:t>
-      </w:r>
-      <w:r>
-        <w:rPr>
-          <w:i/>
-          <w:iCs/>
-          <w:color w:val="4472C4" w:themeColor="accent1"/>
-          <w:lang w:val="en-GB"/>
-        </w:rPr>
-        <w:t>, “</w:t>
+        <w:t>2015), “</w:t>
       </w:r>
       <w:r>
         <w:rPr>
@@ -8159,25 +6484,7 @@
           <w:lang w:val="en-GB"/>
         </w:rPr>
         <w:lastRenderedPageBreak/>
-        <w:t xml:space="preserve">Considering that the goods sold at the KIT cafeteria are operational elements that are necessary for the public’s use of </w:t>
-      </w:r>
-      <w:r>
-        <w:rPr>
-          <w:i/>
-          <w:iCs/>
-          <w:color w:val="4472C4" w:themeColor="accent1"/>
-          <w:lang w:val="en-GB"/>
-        </w:rPr>
-        <w:t>the building in accordance with its intended purpose</w:t>
-      </w:r>
-      <w:r>
-        <w:rPr>
-          <w:i/>
-          <w:iCs/>
-          <w:color w:val="4472C4" w:themeColor="accent1"/>
-          <w:lang w:val="en-GB"/>
-        </w:rPr>
-        <w:t>, they should always be installed in the same place and a bi-sensory indication system should be adopted to provide information and both criteria are not respected, implying that the goods disposition and signalling is not accessible to people with visual impairments.</w:t>
+        <w:t>Considering that the goods sold at the KIT cafeteria are operational elements that are necessary for the public’s use of the building in accordance with its intended purpose, they should always be installed in the same place and a bi-sensory indication system should be adopted to provide information and both criteria are not respected, implying that the goods disposition and signalling is not accessible to people with visual impairments.</w:t>
       </w:r>
     </w:p>
     <w:p>
@@ -8269,103 +6576,66 @@
       </w:pPr>
       <w:r>
         <w:rPr>
-          <w:lang w:val="en-GB" w:eastAsia="it-IT"/>
-        </w:rPr>
-        <w:t xml:space="preserve">Rawski, K. (2017). Public space without architectural barriers as friendly and accessible for people with disabilities. </w:t>
-      </w:r>
-      <w:proofErr w:type="spellStart"/>
-      <w:r>
-        <w:rPr>
-          <w:lang w:val="en-GB" w:eastAsia="it-IT"/>
-        </w:rPr>
-        <w:t>Teka</w:t>
-      </w:r>
-      <w:proofErr w:type="spellEnd"/>
-      <w:r>
-        <w:rPr>
-          <w:lang w:val="en-GB" w:eastAsia="it-IT"/>
+          <w:lang w:val="en-GB"/>
+        </w:rPr>
+        <w:t>Federal Ministry for the Environment, Nature Conservation, Building and Nuclear Safety (BMUB)</w:t>
+      </w:r>
+      <w:r>
+        <w:rPr>
+          <w:lang w:val="en-GB"/>
+        </w:rPr>
+        <w:t xml:space="preserve"> (2015) </w:t>
+      </w:r>
+      <w:r>
+        <w:rPr>
+          <w:lang w:val="en-GB"/>
+        </w:rPr>
+        <w:t>Guideline</w:t>
+      </w:r>
+      <w:r>
+        <w:rPr>
+          <w:lang w:val="en-GB"/>
+        </w:rPr>
+        <w:t>:</w:t>
+      </w:r>
+      <w:r>
+        <w:rPr>
+          <w:lang w:val="en-GB"/>
+        </w:rPr>
+        <w:t xml:space="preserve"> Accessibility in Building Design</w:t>
+      </w:r>
+      <w:r>
+        <w:rPr>
+          <w:lang w:val="en-GB"/>
         </w:rPr>
         <w:t xml:space="preserve"> </w:t>
       </w:r>
-      <w:proofErr w:type="spellStart"/>
-      <w:r>
-        <w:rPr>
-          <w:lang w:val="en-GB" w:eastAsia="it-IT"/>
-        </w:rPr>
-        <w:t>Komisji</w:t>
-      </w:r>
-      <w:proofErr w:type="spellEnd"/>
-      <w:r>
-        <w:rPr>
-          <w:lang w:val="en-GB" w:eastAsia="it-IT"/>
-        </w:rPr>
-        <w:t xml:space="preserve"> </w:t>
-      </w:r>
-      <w:proofErr w:type="spellStart"/>
-      <w:r>
-        <w:rPr>
-          <w:lang w:val="en-GB" w:eastAsia="it-IT"/>
-        </w:rPr>
-        <w:t>Architektury</w:t>
-      </w:r>
-      <w:proofErr w:type="spellEnd"/>
-      <w:r>
-        <w:rPr>
-          <w:lang w:val="en-GB" w:eastAsia="it-IT"/>
-        </w:rPr>
-        <w:t xml:space="preserve">, </w:t>
-      </w:r>
-      <w:proofErr w:type="spellStart"/>
-      <w:r>
-        <w:rPr>
-          <w:lang w:val="en-GB" w:eastAsia="it-IT"/>
-        </w:rPr>
-        <w:t>Urbanistyki</w:t>
-      </w:r>
-      <w:proofErr w:type="spellEnd"/>
-      <w:r>
-        <w:rPr>
-          <w:lang w:val="en-GB" w:eastAsia="it-IT"/>
-        </w:rPr>
-        <w:t xml:space="preserve"> I </w:t>
-      </w:r>
-      <w:proofErr w:type="spellStart"/>
-      <w:r>
-        <w:rPr>
-          <w:lang w:val="en-GB" w:eastAsia="it-IT"/>
-        </w:rPr>
-        <w:t>Studiów</w:t>
-      </w:r>
-      <w:proofErr w:type="spellEnd"/>
-      <w:r>
-        <w:rPr>
-          <w:lang w:val="en-GB" w:eastAsia="it-IT"/>
-        </w:rPr>
-        <w:t xml:space="preserve"> </w:t>
-      </w:r>
-      <w:proofErr w:type="spellStart"/>
-      <w:r>
-        <w:rPr>
-          <w:lang w:val="en-GB" w:eastAsia="it-IT"/>
-        </w:rPr>
-        <w:t>Krajobrazowych</w:t>
-      </w:r>
-      <w:proofErr w:type="spellEnd"/>
-      <w:r>
-        <w:rPr>
-          <w:lang w:val="en-GB" w:eastAsia="it-IT"/>
-        </w:rPr>
-        <w:t xml:space="preserve">, 13(2), 45-52. </w:t>
-      </w:r>
-      <w:hyperlink r:id="rId8" w:history="1">
-        <w:r>
-          <w:rPr>
-            <w:rStyle w:val="Hyperlink"/>
-            <w:lang w:val="en-GB" w:eastAsia="it-IT"/>
-          </w:rPr>
-          <w:t>https://doi.org/10.35784/teka.1700</w:t>
-        </w:r>
-      </w:hyperlink>
+      <w:r>
+        <w:fldChar w:fldCharType="begin"/>
+      </w:r>
+      <w:r>
+        <w:rPr>
+          <w:lang w:val="en-GB"/>
+        </w:rPr>
+        <w:instrText>HYPERLINK "https://www.leitfadenbarrierefreiesbauen.de/fileadmin/downloads/archiv/barrierefreies_bauen_leitfaden_en_bf_version2.pdf"</w:instrText>
+      </w:r>
+      <w:r>
+        <w:fldChar w:fldCharType="separate"/>
+      </w:r>
+      <w:r>
+        <w:rPr>
+          <w:rStyle w:val="Hyperlink"/>
+          <w:lang w:val="en-GB"/>
+        </w:rPr>
+        <w:t>https://www.leitfadenbarrierefreiesbauen.de/fileadmin/downloads/archiv/barrierefreies_bauen_leitfaden_en_bf_version2.pdf</w:t>
+      </w:r>
+      <w:r>
+        <w:rPr>
+          <w:rStyle w:val="Hyperlink"/>
+          <w:lang w:val="en-GB"/>
+        </w:rPr>
+        <w:fldChar w:fldCharType="end"/>
+      </w:r>
     </w:p>
     <w:p>
       <w:pPr>
@@ -8380,11 +6650,141 @@
           <w:lang w:val="en-GB"/>
         </w:rPr>
       </w:pPr>
+      <w:r>
+        <w:rPr>
+          <w:lang w:val="en-GB" w:eastAsia="it-IT"/>
+        </w:rPr>
+        <w:t xml:space="preserve">Rawski, K. (2017). Public space without architectural barriers as friendly and accessible for people with disabilities. </w:t>
+      </w:r>
       <w:proofErr w:type="spellStart"/>
       <w:r>
         <w:rPr>
           <w:lang w:val="en-GB" w:eastAsia="it-IT"/>
         </w:rPr>
+        <w:t>Teka</w:t>
+      </w:r>
+      <w:proofErr w:type="spellEnd"/>
+      <w:r>
+        <w:rPr>
+          <w:lang w:val="en-GB" w:eastAsia="it-IT"/>
+        </w:rPr>
+        <w:t xml:space="preserve"> </w:t>
+      </w:r>
+      <w:proofErr w:type="spellStart"/>
+      <w:r>
+        <w:rPr>
+          <w:lang w:val="en-GB" w:eastAsia="it-IT"/>
+        </w:rPr>
+        <w:t>Komisji</w:t>
+      </w:r>
+      <w:proofErr w:type="spellEnd"/>
+      <w:r>
+        <w:rPr>
+          <w:lang w:val="en-GB" w:eastAsia="it-IT"/>
+        </w:rPr>
+        <w:t xml:space="preserve"> </w:t>
+      </w:r>
+      <w:proofErr w:type="spellStart"/>
+      <w:r>
+        <w:rPr>
+          <w:lang w:val="en-GB" w:eastAsia="it-IT"/>
+        </w:rPr>
+        <w:t>Architektury</w:t>
+      </w:r>
+      <w:proofErr w:type="spellEnd"/>
+      <w:r>
+        <w:rPr>
+          <w:lang w:val="en-GB" w:eastAsia="it-IT"/>
+        </w:rPr>
+        <w:t xml:space="preserve">, </w:t>
+      </w:r>
+      <w:proofErr w:type="spellStart"/>
+      <w:r>
+        <w:rPr>
+          <w:lang w:val="en-GB" w:eastAsia="it-IT"/>
+        </w:rPr>
+        <w:t>Urbanistyki</w:t>
+      </w:r>
+      <w:proofErr w:type="spellEnd"/>
+      <w:r>
+        <w:rPr>
+          <w:lang w:val="en-GB" w:eastAsia="it-IT"/>
+        </w:rPr>
+        <w:t xml:space="preserve"> I </w:t>
+      </w:r>
+      <w:proofErr w:type="spellStart"/>
+      <w:r>
+        <w:rPr>
+          <w:lang w:val="en-GB" w:eastAsia="it-IT"/>
+        </w:rPr>
+        <w:t>Studiów</w:t>
+      </w:r>
+      <w:proofErr w:type="spellEnd"/>
+      <w:r>
+        <w:rPr>
+          <w:lang w:val="en-GB" w:eastAsia="it-IT"/>
+        </w:rPr>
+        <w:t xml:space="preserve"> </w:t>
+      </w:r>
+      <w:proofErr w:type="spellStart"/>
+      <w:r>
+        <w:rPr>
+          <w:lang w:val="en-GB" w:eastAsia="it-IT"/>
+        </w:rPr>
+        <w:t>Krajobrazowych</w:t>
+      </w:r>
+      <w:proofErr w:type="spellEnd"/>
+      <w:r>
+        <w:rPr>
+          <w:lang w:val="en-GB" w:eastAsia="it-IT"/>
+        </w:rPr>
+        <w:t xml:space="preserve">, 13(2), 45-52. </w:t>
+      </w:r>
+      <w:r>
+        <w:fldChar w:fldCharType="begin"/>
+      </w:r>
+      <w:r>
+        <w:rPr>
+          <w:lang w:val="en-GB"/>
+        </w:rPr>
+        <w:instrText>HYPERLINK "https://doi.org/10.35784/teka.1700"</w:instrText>
+      </w:r>
+      <w:r>
+        <w:fldChar w:fldCharType="separate"/>
+      </w:r>
+      <w:r>
+        <w:rPr>
+          <w:rStyle w:val="Hyperlink"/>
+          <w:lang w:val="en-GB" w:eastAsia="it-IT"/>
+        </w:rPr>
+        <w:t>https://doi.org/10.35784/teka.1700</w:t>
+      </w:r>
+      <w:r>
+        <w:rPr>
+          <w:rStyle w:val="Hyperlink"/>
+          <w:lang w:val="en-GB" w:eastAsia="it-IT"/>
+        </w:rPr>
+        <w:fldChar w:fldCharType="end"/>
+      </w:r>
+    </w:p>
+    <w:p>
+      <w:pPr>
+        <w:pStyle w:val="ListParagraph"/>
+        <w:numPr>
+          <w:ilvl w:val="0"/>
+          <w:numId w:val="9"/>
+        </w:numPr>
+        <w:ind w:left="714" w:hanging="357"/>
+        <w:contextualSpacing w:val="0"/>
+        <w:rPr>
+          <w:lang w:val="en-GB"/>
+        </w:rPr>
+      </w:pPr>
+      <w:proofErr w:type="spellStart"/>
+      <w:r>
+        <w:rPr>
+          <w:lang w:val="en-GB" w:eastAsia="it-IT"/>
+        </w:rPr>
         <w:t>Welage</w:t>
       </w:r>
       <w:proofErr w:type="spellEnd"/>
@@ -8448,7 +6848,7 @@
         </w:rPr>
         <w:t xml:space="preserve">. </w:t>
       </w:r>
-      <w:hyperlink r:id="rId9" w:history="1">
+      <w:hyperlink r:id="rId8" w:history="1">
         <w:r>
           <w:rPr>
             <w:rStyle w:val="Hyperlink"/>
@@ -8483,15 +6883,32 @@
         </w:rPr>
         <w:t xml:space="preserve">Ausschuss für Arbeitsstätten (ASTA-Geschäftsführung), Bundesanstalt für Arbeitsschutz und Arbeitsmedizin (BAuA) (2014). Technische Regeln für Arbeitsstätten - Fußböden (ASR A1.5) [German]. </w:t>
       </w:r>
-      <w:hyperlink r:id="rId10" w:history="1">
-        <w:r>
-          <w:rPr>
-            <w:rStyle w:val="Hyperlink"/>
-            <w:lang w:val="de-DE"/>
-          </w:rPr>
-          <w:t>https://www.baua.de/DE/Angebote/Rechtstexte-und-Technische-Regeln/Regelwerk/ASR/ASR-A1-5.html</w:t>
-        </w:r>
-      </w:hyperlink>
+      <w:r>
+        <w:fldChar w:fldCharType="begin"/>
+      </w:r>
+      <w:r>
+        <w:rPr>
+          <w:lang w:val="de-DE"/>
+        </w:rPr>
+        <w:instrText>HYPERLINK "https://www.baua.de/DE/Angebote/Rechtstexte-und-Technische-Regeln/Regelwerk/ASR/ASR-A1-5.html"</w:instrText>
+      </w:r>
+      <w:r>
+        <w:fldChar w:fldCharType="separate"/>
+      </w:r>
+      <w:r>
+        <w:rPr>
+          <w:rStyle w:val="Hyperlink"/>
+          <w:lang w:val="de-DE"/>
+        </w:rPr>
+        <w:t>https://www.baua.de/DE/Angebote/Rechtstexte-und-Technische-Regeln/Regelwerk/ASR/ASR-A1-5.html</w:t>
+      </w:r>
+      <w:r>
+        <w:rPr>
+          <w:rStyle w:val="Hyperlink"/>
+          <w:lang w:val="de-DE"/>
+        </w:rPr>
+        <w:fldChar w:fldCharType="end"/>
+      </w:r>
     </w:p>
     <w:p>
       <w:pPr>
@@ -8527,78 +6944,55 @@
       </w:r>
       <w:proofErr w:type="spellEnd"/>
       <w:r>
-        <w:t xml:space="preserve">, A.L.C. (2018). Evaluation of Building Use </w:t>
+        <w:t xml:space="preserve">, A.L.C. (2018). </w:t>
+      </w:r>
+      <w:r>
+        <w:rPr>
+          <w:lang w:val="en-GB"/>
+        </w:rPr>
+        <w:t>Evaluation of Building Use Scenarios by Crowd Simulations and Immersive Virtual Environments: A Case Study.</w:t>
+      </w:r>
+      <w:r>
+        <w:rPr>
+          <w:lang w:val="en-GB"/>
+        </w:rPr>
+        <w:t xml:space="preserve"> </w:t>
+      </w:r>
+      <w:r>
+        <w:rPr>
+          <w:lang w:val="en-GB"/>
+        </w:rPr>
+        <w:t>Conference: 34th International Symposium on Automation and Robotics in Construction</w:t>
+      </w:r>
+      <w:r>
+        <w:rPr>
+          <w:lang w:val="en-GB"/>
+        </w:rPr>
+        <w:t xml:space="preserve">. </w:t>
       </w:r>
       <w:proofErr w:type="spellStart"/>
       <w:r>
-        <w:t>Scenarios</w:t>
+        <w:t>Berlin</w:t>
       </w:r>
       <w:proofErr w:type="spellEnd"/>
       <w:r>
-        <w:t xml:space="preserve"> by </w:t>
+        <w:t>, Germany</w:t>
+      </w:r>
+      <w:r>
+        <w:t xml:space="preserve">, </w:t>
       </w:r>
       <w:proofErr w:type="spellStart"/>
       <w:r>
-        <w:t>Crowd</w:t>
+        <w:t>July</w:t>
       </w:r>
       <w:proofErr w:type="spellEnd"/>
       <w:r>
-        <w:t xml:space="preserve"> </w:t>
-      </w:r>
-      <w:proofErr w:type="spellStart"/>
-      <w:r>
-        <w:t>Simulations</w:t>
-      </w:r>
-      <w:proofErr w:type="spellEnd"/>
-      <w:r>
-        <w:t xml:space="preserve"> and Immersive Virtual </w:t>
-      </w:r>
-      <w:proofErr w:type="spellStart"/>
-      <w:r>
-        <w:t>Environments</w:t>
-      </w:r>
-      <w:proofErr w:type="spellEnd"/>
-      <w:r>
-        <w:t>: A Case Study.</w:t>
-      </w:r>
-      <w:r>
-        <w:t xml:space="preserve"> </w:t>
-      </w:r>
-      <w:r>
-        <w:rPr>
-          <w:lang w:val="en-GB"/>
-        </w:rPr>
-        <w:t>Conference: 34th International Symposium on Automation and Robotics in Construction</w:t>
+        <w:t xml:space="preserve"> 2018</w:t>
       </w:r>
       <w:r>
         <w:t xml:space="preserve">. </w:t>
       </w:r>
-      <w:proofErr w:type="spellStart"/>
-      <w:r>
-        <w:t>Berlin</w:t>
-      </w:r>
-      <w:proofErr w:type="spellEnd"/>
-      <w:r>
-        <w:t>,</w:t>
-      </w:r>
-      <w:r>
-        <w:t xml:space="preserve"> Germany</w:t>
-      </w:r>
-      <w:r>
-        <w:t xml:space="preserve">, </w:t>
-      </w:r>
-      <w:proofErr w:type="spellStart"/>
-      <w:r>
-        <w:t>July</w:t>
-      </w:r>
-      <w:proofErr w:type="spellEnd"/>
-      <w:r>
-        <w:t xml:space="preserve"> 2018</w:t>
-      </w:r>
-      <w:r>
-        <w:t xml:space="preserve">. </w:t>
-      </w:r>
-      <w:hyperlink r:id="rId11" w:history="1">
+      <w:hyperlink r:id="rId9" w:history="1">
         <w:r>
           <w:rPr>
             <w:rStyle w:val="Hyperlink"/>
@@ -8640,7 +7034,7 @@
         </w:rPr>
         <w:t xml:space="preserve">, 40: 331-351. </w:t>
       </w:r>
-      <w:hyperlink r:id="rId12" w:history="1">
+      <w:hyperlink r:id="rId10" w:history="1">
         <w:r>
           <w:rPr>
             <w:rStyle w:val="Hyperlink"/>
@@ -8682,19 +7076,40 @@
         </w:rPr>
         <w:t xml:space="preserve"> </w:t>
       </w:r>
-      <w:hyperlink r:id="rId13" w:history="1">
-        <w:r>
-          <w:rPr>
-            <w:rStyle w:val="Hyperlink"/>
-            <w:rFonts w:ascii="Open Sans" w:hAnsi="Open Sans" w:cs="Open Sans"/>
-            <w:sz w:val="21"/>
-            <w:szCs w:val="21"/>
-            <w:shd w:val="clear" w:color="auto" w:fill="FFFFFF"/>
-            <w:lang w:val="en-GB"/>
-          </w:rPr>
-          <w:t>https://doi.org/10.31224/osf.io/fkaqj</w:t>
-        </w:r>
-      </w:hyperlink>
+      <w:r>
+        <w:fldChar w:fldCharType="begin"/>
+      </w:r>
+      <w:r>
+        <w:rPr>
+          <w:lang w:val="en-GB"/>
+        </w:rPr>
+        <w:instrText>HYPERLINK "https://doi.org/10.31224/osf.io/fkaqj"</w:instrText>
+      </w:r>
+      <w:r>
+        <w:fldChar w:fldCharType="separate"/>
+      </w:r>
+      <w:r>
+        <w:rPr>
+          <w:rStyle w:val="Hyperlink"/>
+          <w:rFonts w:ascii="Open Sans" w:hAnsi="Open Sans" w:cs="Open Sans"/>
+          <w:sz w:val="21"/>
+          <w:szCs w:val="21"/>
+          <w:shd w:val="clear" w:color="auto" w:fill="FFFFFF"/>
+          <w:lang w:val="en-GB"/>
+        </w:rPr>
+        <w:t>https://doi.org/10.31224/osf.io/fkaqj</w:t>
+      </w:r>
+      <w:r>
+        <w:rPr>
+          <w:rStyle w:val="Hyperlink"/>
+          <w:rFonts w:ascii="Open Sans" w:hAnsi="Open Sans" w:cs="Open Sans"/>
+          <w:sz w:val="21"/>
+          <w:szCs w:val="21"/>
+          <w:shd w:val="clear" w:color="auto" w:fill="FFFFFF"/>
+          <w:lang w:val="en-GB"/>
+        </w:rPr>
+        <w:fldChar w:fldCharType="end"/>
+      </w:r>
     </w:p>
     <w:p>
       <w:pPr>
@@ -8757,7 +7172,7 @@
         </w:rPr>
         <w:t xml:space="preserve">, T.C. (2023). Building Neurodiversity-Inclusive Postsecondary Campuses: Recommendations for Leaders in Higher Education. Autism in Adulthood. 5:1, 1-14. </w:t>
       </w:r>
-      <w:hyperlink r:id="rId14" w:history="1">
+      <w:hyperlink r:id="rId11" w:history="1">
         <w:r>
           <w:rPr>
             <w:rStyle w:val="Hyperlink"/>
@@ -8768,31 +7183,7 @@
             <w:shd w:val="clear" w:color="auto" w:fill="FFFFFF"/>
             <w:lang w:val="en-GB"/>
           </w:rPr>
-          <w:t>https://doi.</w:t>
-        </w:r>
-        <w:r>
-          <w:rPr>
-            <w:rStyle w:val="Hyperlink"/>
-            <w:rFonts w:ascii="Roboto" w:hAnsi="Roboto"/>
-            <w:sz w:val="21"/>
-            <w:szCs w:val="21"/>
-            <w:u w:val="none"/>
-            <w:shd w:val="clear" w:color="auto" w:fill="FFFFFF"/>
-            <w:lang w:val="en-GB"/>
-          </w:rPr>
-          <w:t>o</w:t>
-        </w:r>
-        <w:r>
-          <w:rPr>
-            <w:rStyle w:val="Hyperlink"/>
-            <w:rFonts w:ascii="Roboto" w:hAnsi="Roboto"/>
-            <w:sz w:val="21"/>
-            <w:szCs w:val="21"/>
-            <w:u w:val="none"/>
-            <w:shd w:val="clear" w:color="auto" w:fill="FFFFFF"/>
-            <w:lang w:val="en-GB"/>
-          </w:rPr>
-          <w:t>rg/10.1089/aut.2021.0042</w:t>
+          <w:t>https://doi.org/10.1089/aut.2021.0042</w:t>
         </w:r>
       </w:hyperlink>
     </w:p>
@@ -8804,9 +7195,6 @@
           <w:numId w:val="9"/>
         </w:numPr>
         <w:contextualSpacing w:val="0"/>
-        <w:rPr>
-          <w:lang w:val="en-GB"/>
-        </w:rPr>
       </w:pPr>
       <w:r>
         <w:rPr>
@@ -8826,15 +7214,30 @@
         </w:rPr>
         <w:t xml:space="preserve">. </w:t>
       </w:r>
-      <w:hyperlink r:id="rId15" w:history="1">
-        <w:r>
-          <w:rPr>
-            <w:rStyle w:val="Hyperlink"/>
-            <w:lang w:val="en-GB"/>
-          </w:rPr>
-          <w:t>https://www.gesetze-im-internet.de/englisch_gg/englisch_gg.pdf</w:t>
-        </w:r>
-      </w:hyperlink>
+      <w:r>
+        <w:fldChar w:fldCharType="begin"/>
+      </w:r>
+      <w:r>
+        <w:rPr>
+          <w:lang w:val="en-GB"/>
+        </w:rPr>
+        <w:instrText>HYPERLINK "https://www.gesetze-im-internet.de/englisch_gg/englisch_gg.pdf"</w:instrText>
+      </w:r>
+      <w:r>
+        <w:fldChar w:fldCharType="separate"/>
+      </w:r>
+      <w:r>
+        <w:rPr>
+          <w:rStyle w:val="Hyperlink"/>
+        </w:rPr>
+        <w:t>https://www.gesetze-im-internet.de/englisch_gg/englisch_gg.pdf</w:t>
+      </w:r>
+      <w:r>
+        <w:rPr>
+          <w:rStyle w:val="Hyperlink"/>
+        </w:rPr>
+        <w:fldChar w:fldCharType="end"/>
+      </w:r>
     </w:p>
     <w:p>
       <w:pPr>
@@ -8868,7 +7271,7 @@
         </w:rPr>
         <w:t xml:space="preserve">, R.F. (1994) Architectural barriers to persons with disabilities in businesses in an urban community. The Journal of Burn Care &amp; Rehabilitation, Volume 15, Issue 2, Pages 176–179. </w:t>
       </w:r>
-      <w:hyperlink r:id="rId16" w:history="1">
+      <w:hyperlink r:id="rId12" w:history="1">
         <w:r>
           <w:rPr>
             <w:rStyle w:val="Hyperlink"/>

</xml_diff>